<commit_message>
el-352: Finalizado: retirada marcação do balao-vermelho-contrato-prestacao-servicos-educacionais.docx
</commit_message>
<xml_diff>
--- a/docassemble/docassemble/brcomeducalegal/data/templates/balao-vermelho-contrato-prestacao-servicos-educacionais.docx
+++ b/docassemble/docassemble/brcomeducalegal/data/templates/balao-vermelho-contrato-prestacao-servicos-educacionais.docx
@@ -1097,23 +1097,13 @@
           <w:kern w:val="144"/>
         </w:rPr>
         <w:lastRenderedPageBreak/>
-        <w:t>A efetivação da matrícula dar-se-á somente após a implementação do pagamento da primeira parcela da anuidade escolar</w:t>
-      </w:r>
-      <w:r>
-        <w:rPr>
-          <w:rFonts w:asciiTheme="majorHAnsi" w:eastAsia="Calibri" w:hAnsiTheme="majorHAnsi" w:cstheme="majorHAnsi"/>
-          <w:spacing w:val="2"/>
-          <w:kern w:val="144"/>
-          <w:highlight w:val="yellow"/>
-        </w:rPr>
-        <w:t xml:space="preserve">, </w:t>
-      </w:r>
-      <w:r>
-        <w:rPr>
-          <w:rFonts w:asciiTheme="majorHAnsi" w:eastAsia="Calibri" w:hAnsiTheme="majorHAnsi" w:cstheme="majorHAnsi"/>
-          <w:spacing w:val="2"/>
-          <w:kern w:val="144"/>
-          <w:highlight w:val="yellow"/>
+        <w:t xml:space="preserve">A efetivação da matrícula dar-se-á somente após a implementação do pagamento da primeira parcela da anuidade escolar, </w:t>
+      </w:r>
+      <w:r>
+        <w:rPr>
+          <w:rFonts w:asciiTheme="majorHAnsi" w:eastAsia="Calibri" w:hAnsiTheme="majorHAnsi" w:cstheme="majorHAnsi"/>
+          <w:spacing w:val="2"/>
+          <w:kern w:val="144"/>
         </w:rPr>
         <w:t>no ato da matrícula e o pagamento da segunda parcela da anuidade escolar com vencimento em janeiro de {{ school_year }}</w:t>
       </w:r>
@@ -1122,17 +1112,8 @@
           <w:rFonts w:asciiTheme="majorHAnsi" w:eastAsia="Calibri" w:hAnsiTheme="majorHAnsi" w:cstheme="majorHAnsi"/>
           <w:spacing w:val="2"/>
           <w:kern w:val="144"/>
-          <w:highlight w:val="yellow"/>
-        </w:rPr>
-        <w:t>,</w:t>
-      </w:r>
-      <w:r>
-        <w:rPr>
-          <w:rFonts w:asciiTheme="majorHAnsi" w:eastAsia="Calibri" w:hAnsiTheme="majorHAnsi" w:cstheme="majorHAnsi"/>
-          <w:spacing w:val="2"/>
-          <w:kern w:val="144"/>
-        </w:rPr>
-        <w:t xml:space="preserve"> e desde que (i) seu deferimento tenha sido previamente aprovado pela Diretoria Pedagógica da CONTRATADA; (ii) não haja qualquer pendência financeira da CONTRATANTE para com a CONTRATADA referente aos anos letivos anteriores e (iii) tenha</w:t>
+        </w:rPr>
+        <w:t>, e desde que (i) seu deferimento tenha sido previamente aprovado pela Diretoria Pedagógica da CONTRATADA; (ii) não haja qualquer pendência financeira da CONTRATANTE para com a CONTRATADA referente aos anos letivos anteriores e (iii) tenha</w:t>
       </w:r>
       <w:r>
         <w:rPr>
@@ -1243,15 +1224,13 @@
           <w:rFonts w:asciiTheme="majorHAnsi" w:eastAsia="Calibri" w:hAnsiTheme="majorHAnsi" w:cstheme="majorHAnsi"/>
           <w:spacing w:val="2"/>
           <w:kern w:val="144"/>
-          <w:highlight w:val="yellow"/>
-        </w:rPr>
-      </w:pPr>
-      <w:r>
-        <w:rPr>
-          <w:rFonts w:asciiTheme="majorHAnsi" w:eastAsia="Calibri" w:hAnsiTheme="majorHAnsi" w:cstheme="majorHAnsi"/>
-          <w:spacing w:val="2"/>
-          <w:kern w:val="144"/>
-          <w:highlight w:val="yellow"/>
+        </w:rPr>
+      </w:pPr>
+      <w:r>
+        <w:rPr>
+          <w:rFonts w:asciiTheme="majorHAnsi" w:eastAsia="Calibri" w:hAnsiTheme="majorHAnsi" w:cstheme="majorHAnsi"/>
+          <w:spacing w:val="2"/>
+          <w:kern w:val="144"/>
         </w:rPr>
         <w:t>O CONTRATANTE declara ter conhecimento que a rotina escolar poderá ser impactada por questões de ordem pública e/ou sanitárias, adotando-se, inclusive, alternativamente às aulas presenciais, aulas remotas e/ou híbridas, mudanças e metodologias estas com as quais concorda expressamente, mediante assinatura do presente Contrato.</w:t>
       </w:r>
@@ -1276,23 +1255,13 @@
           <w:spacing w:val="2"/>
           <w:kern w:val="144"/>
         </w:rPr>
-        <w:t>Estão excluídos do escopo deste contrato, sendo considerados serviços extraordinários, que não estão incluídos no valor da anuidade escolar, os serviços especiais de reposição de aulas, material didático, transporte escolar opcional</w:t>
-      </w:r>
-      <w:r>
-        <w:rPr>
-          <w:rFonts w:asciiTheme="majorHAnsi" w:eastAsia="Calibri" w:hAnsiTheme="majorHAnsi" w:cstheme="majorHAnsi"/>
-          <w:spacing w:val="2"/>
-          <w:kern w:val="144"/>
-          <w:highlight w:val="yellow"/>
-        </w:rPr>
-        <w:t>,</w:t>
-      </w:r>
-      <w:r>
-        <w:rPr>
-          <w:rFonts w:asciiTheme="majorHAnsi" w:eastAsia="Calibri" w:hAnsiTheme="majorHAnsi" w:cstheme="majorHAnsi"/>
-          <w:spacing w:val="2"/>
-          <w:kern w:val="144"/>
-          <w:highlight w:val="yellow"/>
+        <w:t>Estão excluídos do escopo deste contrato, sendo considerados serviços extraordinários, que não estão incluídos no valor da anuidade escolar, os serviços especiais de reposição de aulas, material didático, transporte escolar opcional,</w:t>
+      </w:r>
+      <w:r>
+        <w:rPr>
+          <w:rFonts w:asciiTheme="majorHAnsi" w:eastAsia="Calibri" w:hAnsiTheme="majorHAnsi" w:cstheme="majorHAnsi"/>
+          <w:spacing w:val="2"/>
+          <w:kern w:val="144"/>
         </w:rPr>
         <w:t xml:space="preserve"> permanência ou</w:t>
       </w:r>
@@ -1391,7 +1360,6 @@
           <w:rFonts w:asciiTheme="majorHAnsi" w:eastAsia="Calibri" w:hAnsiTheme="majorHAnsi" w:cstheme="majorHAnsi"/>
           <w:spacing w:val="2"/>
           <w:kern w:val="144"/>
-          <w:highlight w:val="yellow"/>
         </w:rPr>
       </w:pPr>
       <w:r>
@@ -1417,16 +1385,7 @@
           <w:spacing w:val="2"/>
           <w:kern w:val="144"/>
         </w:rPr>
-        <w:t xml:space="preserve"> uma anuidade escolar, no valor, forma e condições </w:t>
-      </w:r>
-      <w:r>
-        <w:rPr>
-          <w:rFonts w:asciiTheme="majorHAnsi" w:eastAsia="Calibri" w:hAnsiTheme="majorHAnsi" w:cstheme="majorHAnsi"/>
-          <w:spacing w:val="2"/>
-          <w:kern w:val="144"/>
-          <w:highlight w:val="yellow"/>
-        </w:rPr>
-        <w:t xml:space="preserve">abaixo: </w:t>
+        <w:t xml:space="preserve"> uma anuidade escolar, no valor, forma e condições abaixo: </w:t>
       </w:r>
     </w:p>
     <w:p>
@@ -1441,7 +1400,6 @@
           <w:rFonts w:asciiTheme="majorHAnsi" w:eastAsia="Calibri" w:hAnsiTheme="majorHAnsi" w:cstheme="majorHAnsi"/>
           <w:spacing w:val="2"/>
           <w:kern w:val="144"/>
-          <w:highlight w:val="yellow"/>
           <w:lang w:val="en-US"/>
         </w:rPr>
       </w:pPr>
@@ -1450,7 +1408,6 @@
           <w:rFonts w:asciiTheme="majorHAnsi" w:eastAsia="Calibri" w:hAnsiTheme="majorHAnsi" w:cstheme="majorHAnsi"/>
           <w:spacing w:val="2"/>
           <w:kern w:val="144"/>
-          <w:highlight w:val="yellow"/>
           <w:lang w:val="en-US"/>
         </w:rPr>
         <w:t xml:space="preserve">Valor </w:t>
@@ -1460,7 +1417,6 @@
           <w:rFonts w:asciiTheme="majorHAnsi" w:eastAsia="Calibri" w:hAnsiTheme="majorHAnsi" w:cstheme="majorHAnsi"/>
           <w:spacing w:val="2"/>
           <w:kern w:val="144"/>
-          <w:highlight w:val="yellow"/>
           <w:lang w:val="en-US"/>
         </w:rPr>
         <w:t>anual</w:t>
@@ -1470,7 +1426,6 @@
           <w:rFonts w:asciiTheme="majorHAnsi" w:eastAsia="Calibri" w:hAnsiTheme="majorHAnsi" w:cstheme="majorHAnsi"/>
           <w:spacing w:val="2"/>
           <w:kern w:val="144"/>
-          <w:highlight w:val="yellow"/>
           <w:lang w:val="en-US"/>
         </w:rPr>
         <w:t>: R$ {{ “%.2f”|format(annual_value) | replace(“.”,”,”</w:t>
@@ -1480,7 +1435,6 @@
           <w:rFonts w:asciiTheme="majorHAnsi" w:eastAsia="Calibri" w:hAnsiTheme="majorHAnsi" w:cstheme="majorHAnsi"/>
           <w:spacing w:val="2"/>
           <w:kern w:val="144"/>
-          <w:highlight w:val="yellow"/>
           <w:lang w:val="en-US"/>
         </w:rPr>
         <w:t>) }} ({{ annual_value_words }})</w:t>
@@ -1494,7 +1448,6 @@
           <w:rFonts w:asciiTheme="majorHAnsi" w:eastAsia="Calibri" w:hAnsiTheme="majorHAnsi" w:cstheme="majorHAnsi"/>
           <w:spacing w:val="2"/>
           <w:kern w:val="144"/>
-          <w:highlight w:val="yellow"/>
           <w:lang w:val="en-US"/>
         </w:rPr>
       </w:pPr>
@@ -1503,7 +1456,6 @@
           <w:rFonts w:asciiTheme="majorHAnsi" w:eastAsia="Calibri" w:hAnsiTheme="majorHAnsi" w:cstheme="majorHAnsi"/>
           <w:spacing w:val="2"/>
           <w:kern w:val="144"/>
-          <w:highlight w:val="yellow"/>
           <w:lang w:val="en-US"/>
         </w:rPr>
         <w:t>{%</w:t>
@@ -1513,7 +1465,6 @@
           <w:rFonts w:asciiTheme="majorHAnsi" w:eastAsia="Calibri" w:hAnsiTheme="majorHAnsi" w:cstheme="majorHAnsi"/>
           <w:spacing w:val="2"/>
           <w:kern w:val="144"/>
-          <w:highlight w:val="yellow"/>
           <w:lang w:val="en-US"/>
         </w:rPr>
         <w:t>p</w:t>
@@ -1523,7 +1474,6 @@
           <w:rFonts w:asciiTheme="majorHAnsi" w:eastAsia="Calibri" w:hAnsiTheme="majorHAnsi" w:cstheme="majorHAnsi"/>
           <w:spacing w:val="2"/>
           <w:kern w:val="144"/>
-          <w:highlight w:val="yellow"/>
           <w:lang w:val="en-US"/>
         </w:rPr>
         <w:t xml:space="preserve"> if has_discount %}</w:t>
@@ -1541,15 +1491,13 @@
           <w:rFonts w:asciiTheme="majorHAnsi" w:eastAsia="Calibri" w:hAnsiTheme="majorHAnsi" w:cstheme="majorHAnsi"/>
           <w:spacing w:val="2"/>
           <w:kern w:val="144"/>
-          <w:highlight w:val="yellow"/>
-        </w:rPr>
-      </w:pPr>
-      <w:r>
-        <w:rPr>
-          <w:rFonts w:asciiTheme="majorHAnsi" w:eastAsia="Calibri" w:hAnsiTheme="majorHAnsi" w:cstheme="majorHAnsi"/>
-          <w:spacing w:val="2"/>
-          <w:kern w:val="144"/>
-          <w:highlight w:val="yellow"/>
+        </w:rPr>
+      </w:pPr>
+      <w:r>
+        <w:rPr>
+          <w:rFonts w:asciiTheme="majorHAnsi" w:eastAsia="Calibri" w:hAnsiTheme="majorHAnsi" w:cstheme="majorHAnsi"/>
+          <w:spacing w:val="2"/>
+          <w:kern w:val="144"/>
         </w:rPr>
         <w:lastRenderedPageBreak/>
         <w:t xml:space="preserve">Desconto </w:t>
@@ -1559,7 +1507,6 @@
           <w:rFonts w:asciiTheme="majorHAnsi" w:eastAsia="Calibri" w:hAnsiTheme="majorHAnsi" w:cstheme="majorHAnsi"/>
           <w:spacing w:val="2"/>
           <w:kern w:val="144"/>
-          <w:highlight w:val="yellow"/>
         </w:rPr>
         <w:t>concedido</w:t>
       </w:r>
@@ -1568,7 +1515,6 @@
           <w:rFonts w:asciiTheme="majorHAnsi" w:eastAsia="Calibri" w:hAnsiTheme="majorHAnsi" w:cstheme="majorHAnsi"/>
           <w:spacing w:val="2"/>
           <w:kern w:val="144"/>
-          <w:highlight w:val="yellow"/>
         </w:rPr>
         <w:t>: {{ discount_notes | lower  }}</w:t>
       </w:r>
@@ -1581,15 +1527,13 @@
           <w:rFonts w:asciiTheme="majorHAnsi" w:eastAsia="Calibri" w:hAnsiTheme="majorHAnsi" w:cstheme="majorHAnsi"/>
           <w:spacing w:val="2"/>
           <w:kern w:val="144"/>
-          <w:highlight w:val="yellow"/>
-        </w:rPr>
-      </w:pPr>
-      <w:r>
-        <w:rPr>
-          <w:rFonts w:asciiTheme="majorHAnsi" w:eastAsia="Calibri" w:hAnsiTheme="majorHAnsi" w:cstheme="majorHAnsi"/>
-          <w:spacing w:val="2"/>
-          <w:kern w:val="144"/>
-          <w:highlight w:val="yellow"/>
+        </w:rPr>
+      </w:pPr>
+      <w:r>
+        <w:rPr>
+          <w:rFonts w:asciiTheme="majorHAnsi" w:eastAsia="Calibri" w:hAnsiTheme="majorHAnsi" w:cstheme="majorHAnsi"/>
+          <w:spacing w:val="2"/>
+          <w:kern w:val="144"/>
         </w:rPr>
         <w:t>{%</w:t>
       </w:r>
@@ -1598,7 +1542,6 @@
           <w:rFonts w:asciiTheme="majorHAnsi" w:eastAsia="Calibri" w:hAnsiTheme="majorHAnsi" w:cstheme="majorHAnsi"/>
           <w:spacing w:val="2"/>
           <w:kern w:val="144"/>
-          <w:highlight w:val="yellow"/>
         </w:rPr>
         <w:t>p</w:t>
       </w:r>
@@ -1607,7 +1550,6 @@
           <w:rFonts w:asciiTheme="majorHAnsi" w:eastAsia="Calibri" w:hAnsiTheme="majorHAnsi" w:cstheme="majorHAnsi"/>
           <w:spacing w:val="2"/>
           <w:kern w:val="144"/>
-          <w:highlight w:val="yellow"/>
         </w:rPr>
         <w:t xml:space="preserve"> endif %}</w:t>
       </w:r>
@@ -1624,15 +1566,13 @@
           <w:rFonts w:asciiTheme="majorHAnsi" w:eastAsia="Calibri" w:hAnsiTheme="majorHAnsi" w:cstheme="majorHAnsi"/>
           <w:spacing w:val="2"/>
           <w:kern w:val="144"/>
-          <w:highlight w:val="yellow"/>
-        </w:rPr>
-      </w:pPr>
-      <w:r>
-        <w:rPr>
-          <w:rFonts w:asciiTheme="majorHAnsi" w:eastAsia="Calibri" w:hAnsiTheme="majorHAnsi" w:cstheme="majorHAnsi"/>
-          <w:spacing w:val="2"/>
-          <w:kern w:val="144"/>
-          <w:highlight w:val="yellow"/>
+        </w:rPr>
+      </w:pPr>
+      <w:r>
+        <w:rPr>
+          <w:rFonts w:asciiTheme="majorHAnsi" w:eastAsia="Calibri" w:hAnsiTheme="majorHAnsi" w:cstheme="majorHAnsi"/>
+          <w:spacing w:val="2"/>
+          <w:kern w:val="144"/>
         </w:rPr>
         <w:t>Forma de pagamento: {{ method_payment }}</w:t>
       </w:r>
@@ -1645,7 +1585,6 @@
           <w:rFonts w:asciiTheme="majorHAnsi" w:eastAsia="Calibri" w:hAnsiTheme="majorHAnsi" w:cstheme="majorHAnsi"/>
           <w:spacing w:val="2"/>
           <w:kern w:val="144"/>
-          <w:highlight w:val="yellow"/>
           <w:lang w:val="en-US"/>
         </w:rPr>
       </w:pPr>
@@ -1654,7 +1593,6 @@
           <w:rFonts w:asciiTheme="majorHAnsi" w:eastAsia="Calibri" w:hAnsiTheme="majorHAnsi" w:cstheme="majorHAnsi"/>
           <w:spacing w:val="2"/>
           <w:kern w:val="144"/>
-          <w:highlight w:val="yellow"/>
           <w:lang w:val="en-US"/>
         </w:rPr>
         <w:t>{%p if method_payment == “à vista” %}</w:t>
@@ -1701,7 +1639,6 @@
                 <w:rFonts w:asciiTheme="majorHAnsi" w:hAnsiTheme="majorHAnsi" w:cstheme="majorHAnsi"/>
                 <w:b/>
                 <w:spacing w:val="2"/>
-                <w:highlight w:val="yellow"/>
               </w:rPr>
             </w:pPr>
             <w:r>
@@ -1709,7 +1646,6 @@
                 <w:rFonts w:asciiTheme="majorHAnsi" w:hAnsiTheme="majorHAnsi" w:cstheme="majorHAnsi"/>
                 <w:b/>
                 <w:spacing w:val="2"/>
-                <w:highlight w:val="yellow"/>
               </w:rPr>
               <w:t>Vencimento da parcela única</w:t>
             </w:r>
@@ -1735,7 +1671,6 @@
                 <w:rFonts w:asciiTheme="majorHAnsi" w:hAnsiTheme="majorHAnsi" w:cstheme="majorHAnsi"/>
                 <w:b/>
                 <w:spacing w:val="2"/>
-                <w:highlight w:val="yellow"/>
               </w:rPr>
             </w:pPr>
             <w:r>
@@ -1743,7 +1678,6 @@
                 <w:rFonts w:asciiTheme="majorHAnsi" w:hAnsiTheme="majorHAnsi" w:cstheme="majorHAnsi"/>
                 <w:b/>
                 <w:spacing w:val="2"/>
-                <w:highlight w:val="yellow"/>
               </w:rPr>
               <w:t xml:space="preserve"> Valor</w:t>
             </w:r>
@@ -1770,14 +1704,12 @@
               <w:rPr>
                 <w:rFonts w:asciiTheme="majorHAnsi" w:hAnsiTheme="majorHAnsi" w:cstheme="majorHAnsi"/>
                 <w:spacing w:val="2"/>
-                <w:highlight w:val="yellow"/>
               </w:rPr>
             </w:pPr>
             <w:r>
               <w:rPr>
                 <w:rFonts w:asciiTheme="majorHAnsi" w:hAnsiTheme="majorHAnsi" w:cstheme="majorHAnsi"/>
                 <w:spacing w:val="2"/>
-                <w:highlight w:val="yellow"/>
               </w:rPr>
               <w:t>{{ single_installment_date_format }}</w:t>
             </w:r>
@@ -1802,7 +1734,6 @@
               <w:rPr>
                 <w:rFonts w:asciiTheme="majorHAnsi" w:hAnsiTheme="majorHAnsi" w:cstheme="majorHAnsi"/>
                 <w:spacing w:val="2"/>
-                <w:highlight w:val="yellow"/>
                 <w:lang w:val="en-US"/>
               </w:rPr>
             </w:pPr>
@@ -1810,7 +1741,6 @@
               <w:rPr>
                 <w:rFonts w:asciiTheme="majorHAnsi" w:hAnsiTheme="majorHAnsi" w:cstheme="majorHAnsi"/>
                 <w:spacing w:val="2"/>
-                <w:highlight w:val="yellow"/>
                 <w:lang w:val="en-US"/>
               </w:rPr>
               <w:t>R$ {{ “%.2f”|format(annu</w:t>
@@ -1819,7 +1749,6 @@
               <w:rPr>
                 <w:rFonts w:asciiTheme="majorHAnsi" w:hAnsiTheme="majorHAnsi" w:cstheme="majorHAnsi"/>
                 <w:spacing w:val="2"/>
-                <w:highlight w:val="yellow"/>
                 <w:lang w:val="en-US"/>
               </w:rPr>
               <w:t>al_value) | replace(“.”,”,”) }}</w:t>
@@ -1836,7 +1765,6 @@
           <w:rFonts w:asciiTheme="majorHAnsi" w:eastAsia="Calibri" w:hAnsiTheme="majorHAnsi" w:cstheme="majorHAnsi"/>
           <w:spacing w:val="2"/>
           <w:kern w:val="144"/>
-          <w:highlight w:val="yellow"/>
           <w:lang w:val="en-US"/>
         </w:rPr>
       </w:pPr>
@@ -1845,7 +1773,6 @@
           <w:rFonts w:asciiTheme="majorHAnsi" w:eastAsia="Calibri" w:hAnsiTheme="majorHAnsi" w:cstheme="majorHAnsi"/>
           <w:spacing w:val="2"/>
           <w:kern w:val="144"/>
-          <w:highlight w:val="yellow"/>
           <w:lang w:val="en-US"/>
         </w:rPr>
         <w:t>{%p else %}</w:t>
@@ -1861,7 +1788,6 @@
           <w:rFonts w:asciiTheme="majorHAnsi" w:eastAsia="Calibri" w:hAnsiTheme="majorHAnsi" w:cstheme="majorHAnsi"/>
           <w:spacing w:val="2"/>
           <w:kern w:val="2"/>
-          <w:highlight w:val="yellow"/>
           <w:lang w:val="en-US"/>
         </w:rPr>
       </w:pPr>
@@ -1870,7 +1796,6 @@
           <w:rFonts w:asciiTheme="majorHAnsi" w:eastAsia="Calibri" w:hAnsiTheme="majorHAnsi" w:cstheme="majorHAnsi"/>
           <w:spacing w:val="2"/>
           <w:kern w:val="2"/>
-          <w:highlight w:val="yellow"/>
           <w:lang w:val="en-US"/>
         </w:rPr>
         <w:t>{%</w:t>
@@ -1880,7 +1805,6 @@
           <w:rFonts w:asciiTheme="majorHAnsi" w:eastAsia="Calibri" w:hAnsiTheme="majorHAnsi" w:cstheme="majorHAnsi"/>
           <w:spacing w:val="2"/>
           <w:kern w:val="2"/>
-          <w:highlight w:val="yellow"/>
           <w:lang w:val="en-US"/>
         </w:rPr>
         <w:t xml:space="preserve"> if has_input_value %}</w:t>
@@ -1931,7 +1855,6 @@
                 <w:rFonts w:asciiTheme="majorHAnsi" w:hAnsiTheme="majorHAnsi" w:cstheme="majorHAnsi"/>
                 <w:b/>
                 <w:spacing w:val="2"/>
-                <w:highlight w:val="yellow"/>
               </w:rPr>
             </w:pPr>
             <w:r>
@@ -1939,7 +1862,6 @@
                 <w:rFonts w:ascii="Calibri" w:hAnsi="Calibri" w:cstheme="majorHAnsi"/>
                 <w:b/>
                 <w:spacing w:val="2"/>
-                <w:highlight w:val="yellow"/>
               </w:rPr>
               <w:t xml:space="preserve">Vencimento da parcela de entrada </w:t>
             </w:r>
@@ -1965,7 +1887,6 @@
                 <w:rFonts w:asciiTheme="majorHAnsi" w:hAnsiTheme="majorHAnsi" w:cstheme="majorHAnsi"/>
                 <w:b/>
                 <w:spacing w:val="2"/>
-                <w:highlight w:val="yellow"/>
               </w:rPr>
             </w:pPr>
             <w:r>
@@ -1973,7 +1894,6 @@
                 <w:rFonts w:ascii="Calibri" w:hAnsi="Calibri" w:cstheme="majorHAnsi"/>
                 <w:b/>
                 <w:spacing w:val="2"/>
-                <w:highlight w:val="yellow"/>
               </w:rPr>
               <w:t xml:space="preserve"> Valor</w:t>
             </w:r>
@@ -1998,7 +1918,6 @@
               <w:widowControl w:val="0"/>
               <w:spacing w:line="240" w:lineRule="auto"/>
               <w:rPr>
-                <w:highlight w:val="yellow"/>
                 <w:lang w:val="en-US"/>
               </w:rPr>
             </w:pPr>
@@ -2006,7 +1925,6 @@
               <w:rPr>
                 <w:rFonts w:asciiTheme="majorHAnsi" w:hAnsiTheme="majorHAnsi" w:cstheme="majorHAnsi"/>
                 <w:spacing w:val="2"/>
-                <w:highlight w:val="yellow"/>
                 <w:lang w:val="en-US"/>
               </w:rPr>
               <w:t xml:space="preserve">{%tr for item in </w:t>
@@ -2016,7 +1934,6 @@
               <w:rPr>
                 <w:rFonts w:asciiTheme="majorHAnsi" w:hAnsiTheme="majorHAnsi" w:cstheme="majorHAnsi"/>
                 <w:spacing w:val="2"/>
-                <w:highlight w:val="yellow"/>
                 <w:lang w:val="en-US"/>
               </w:rPr>
               <w:t>input_installments_data</w:t>
@@ -2026,7 +1943,6 @@
               <w:rPr>
                 <w:rFonts w:asciiTheme="majorHAnsi" w:hAnsiTheme="majorHAnsi" w:cstheme="majorHAnsi"/>
                 <w:spacing w:val="2"/>
-                <w:highlight w:val="yellow"/>
                 <w:lang w:val="en-US"/>
               </w:rPr>
               <w:t>%}</w:t>
@@ -2052,7 +1968,6 @@
               <w:spacing w:line="240" w:lineRule="auto"/>
               <w:jc w:val="center"/>
               <w:rPr>
-                <w:highlight w:val="yellow"/>
                 <w:lang w:val="en-US"/>
               </w:rPr>
             </w:pPr>
@@ -2060,7 +1975,6 @@
               <w:rPr>
                 <w:rFonts w:asciiTheme="majorHAnsi" w:hAnsiTheme="majorHAnsi" w:cstheme="majorHAnsi"/>
                 <w:spacing w:val="2"/>
-                <w:highlight w:val="yellow"/>
                 <w:lang w:val="en-US"/>
               </w:rPr>
               <w:t xml:space="preserve">{{ </w:t>
@@ -2069,7 +1983,6 @@
               <w:rPr>
                 <w:rFonts w:asciiTheme="majorHAnsi" w:hAnsiTheme="majorHAnsi" w:cstheme="majorHAnsi"/>
                 <w:spacing w:val="2"/>
-                <w:highlight w:val="yellow"/>
                 <w:lang w:val="en-US"/>
               </w:rPr>
               <w:t>item.date</w:t>
@@ -2078,7 +1991,6 @@
               <w:rPr>
                 <w:rFonts w:asciiTheme="majorHAnsi" w:hAnsiTheme="majorHAnsi" w:cstheme="majorHAnsi"/>
                 <w:spacing w:val="2"/>
-                <w:highlight w:val="yellow"/>
                 <w:lang w:val="en-US"/>
               </w:rPr>
               <w:t xml:space="preserve"> </w:t>
@@ -2087,7 +1999,6 @@
               <w:rPr>
                 <w:rFonts w:asciiTheme="majorHAnsi" w:hAnsiTheme="majorHAnsi" w:cstheme="majorHAnsi"/>
                 <w:spacing w:val="2"/>
-                <w:highlight w:val="yellow"/>
                 <w:lang w:val="en-US"/>
               </w:rPr>
               <w:t>}}</w:t>
@@ -2111,7 +2022,6 @@
               <w:spacing w:line="240" w:lineRule="auto"/>
               <w:jc w:val="right"/>
               <w:rPr>
-                <w:highlight w:val="yellow"/>
                 <w:lang w:val="en-US"/>
               </w:rPr>
             </w:pPr>
@@ -2119,7 +2029,6 @@
               <w:rPr>
                 <w:rFonts w:asciiTheme="majorHAnsi" w:hAnsiTheme="majorHAnsi" w:cstheme="majorHAnsi"/>
                 <w:spacing w:val="2"/>
-                <w:highlight w:val="yellow"/>
                 <w:lang w:val="en-US"/>
               </w:rPr>
               <w:t>R$ {{ “%.2f”|format(item.value) | replace(“.”,”,”) }}</w:t>
@@ -2147,14 +2056,12 @@
               <w:rPr>
                 <w:rFonts w:asciiTheme="majorHAnsi" w:hAnsiTheme="majorHAnsi" w:cstheme="majorHAnsi"/>
                 <w:spacing w:val="2"/>
-                <w:highlight w:val="yellow"/>
               </w:rPr>
             </w:pPr>
             <w:r>
               <w:rPr>
                 <w:rFonts w:asciiTheme="majorHAnsi" w:hAnsiTheme="majorHAnsi" w:cstheme="majorHAnsi"/>
                 <w:spacing w:val="2"/>
-                <w:highlight w:val="yellow"/>
               </w:rPr>
               <w:t>{%tr endfor %}</w:t>
             </w:r>
@@ -2172,7 +2079,6 @@
           <w:rFonts w:asciiTheme="majorHAnsi" w:eastAsia="Calibri" w:hAnsiTheme="majorHAnsi" w:cstheme="majorHAnsi"/>
           <w:spacing w:val="2"/>
           <w:kern w:val="2"/>
-          <w:highlight w:val="yellow"/>
         </w:rPr>
       </w:pPr>
       <w:r>
@@ -2180,7 +2086,6 @@
           <w:rFonts w:asciiTheme="majorHAnsi" w:eastAsia="Calibri" w:hAnsiTheme="majorHAnsi" w:cstheme="majorHAnsi"/>
           <w:spacing w:val="2"/>
           <w:kern w:val="2"/>
-          <w:highlight w:val="yellow"/>
         </w:rPr>
         <w:t>{%</w:t>
       </w:r>
@@ -2189,7 +2094,6 @@
           <w:rFonts w:asciiTheme="majorHAnsi" w:eastAsia="Calibri" w:hAnsiTheme="majorHAnsi" w:cstheme="majorHAnsi"/>
           <w:spacing w:val="2"/>
           <w:kern w:val="2"/>
-          <w:highlight w:val="yellow"/>
         </w:rPr>
         <w:t xml:space="preserve"> endif %}</w:t>
       </w:r>
@@ -2242,7 +2146,6 @@
                 <w:rFonts w:asciiTheme="majorHAnsi" w:hAnsiTheme="majorHAnsi" w:cstheme="majorHAnsi"/>
                 <w:b/>
                 <w:spacing w:val="2"/>
-                <w:highlight w:val="yellow"/>
               </w:rPr>
             </w:pPr>
             <w:r>
@@ -2250,7 +2153,6 @@
                 <w:rFonts w:asciiTheme="majorHAnsi" w:hAnsiTheme="majorHAnsi" w:cstheme="majorHAnsi"/>
                 <w:b/>
                 <w:spacing w:val="2"/>
-                <w:highlight w:val="yellow"/>
               </w:rPr>
               <w:t>Vencimento das{% if has_input_value %} demais{% endif %} parcelas</w:t>
             </w:r>
@@ -2275,7 +2177,6 @@
               <w:rPr>
                 <w:rFonts w:asciiTheme="majorHAnsi" w:hAnsiTheme="majorHAnsi" w:cstheme="majorHAnsi"/>
                 <w:spacing w:val="2"/>
-                <w:highlight w:val="yellow"/>
               </w:rPr>
             </w:pPr>
             <w:r>
@@ -2283,7 +2184,6 @@
                 <w:rFonts w:asciiTheme="majorHAnsi" w:hAnsiTheme="majorHAnsi" w:cstheme="majorHAnsi"/>
                 <w:b/>
                 <w:spacing w:val="2"/>
-                <w:highlight w:val="yellow"/>
               </w:rPr>
               <w:t xml:space="preserve"> Valor</w:t>
             </w:r>
@@ -2312,7 +2212,6 @@
               <w:spacing w:before="80" w:after="80" w:line="300" w:lineRule="auto"/>
               <w:jc w:val="both"/>
               <w:rPr>
-                <w:highlight w:val="yellow"/>
                 <w:lang w:val="en-US"/>
               </w:rPr>
             </w:pPr>
@@ -2320,7 +2219,6 @@
               <w:rPr>
                 <w:rFonts w:asciiTheme="majorHAnsi" w:hAnsiTheme="majorHAnsi" w:cstheme="majorHAnsi"/>
                 <w:spacing w:val="2"/>
-                <w:highlight w:val="yellow"/>
                 <w:lang w:val="en-US"/>
               </w:rPr>
               <w:t xml:space="preserve">{%tr for item in </w:t>
@@ -2330,7 +2228,6 @@
               <w:rPr>
                 <w:rFonts w:asciiTheme="majorHAnsi" w:hAnsiTheme="majorHAnsi" w:cstheme="majorHAnsi"/>
                 <w:spacing w:val="2"/>
-                <w:highlight w:val="yellow"/>
                 <w:lang w:val="en-US"/>
               </w:rPr>
               <w:t>other_installments_data</w:t>
@@ -2340,7 +2237,6 @@
               <w:rPr>
                 <w:rFonts w:asciiTheme="majorHAnsi" w:hAnsiTheme="majorHAnsi" w:cstheme="majorHAnsi"/>
                 <w:spacing w:val="2"/>
-                <w:highlight w:val="yellow"/>
                 <w:lang w:val="en-US"/>
               </w:rPr>
               <w:t xml:space="preserve"> %}</w:t>
@@ -2366,7 +2262,6 @@
               <w:spacing w:line="240" w:lineRule="auto"/>
               <w:jc w:val="center"/>
               <w:rPr>
-                <w:highlight w:val="yellow"/>
                 <w:lang w:val="en-US"/>
               </w:rPr>
             </w:pPr>
@@ -2374,7 +2269,6 @@
               <w:rPr>
                 <w:rFonts w:asciiTheme="majorHAnsi" w:hAnsiTheme="majorHAnsi" w:cstheme="majorHAnsi"/>
                 <w:spacing w:val="2"/>
-                <w:highlight w:val="yellow"/>
                 <w:lang w:val="en-US"/>
               </w:rPr>
               <w:t>{{ item.date }}</w:t>
@@ -2398,7 +2292,6 @@
               <w:spacing w:line="240" w:lineRule="auto"/>
               <w:jc w:val="right"/>
               <w:rPr>
-                <w:highlight w:val="yellow"/>
                 <w:lang w:val="en-US"/>
               </w:rPr>
             </w:pPr>
@@ -2406,7 +2299,6 @@
               <w:rPr>
                 <w:rFonts w:asciiTheme="majorHAnsi" w:hAnsiTheme="majorHAnsi" w:cstheme="majorHAnsi"/>
                 <w:spacing w:val="2"/>
-                <w:highlight w:val="yellow"/>
                 <w:lang w:val="en-US"/>
               </w:rPr>
               <w:t>R$ {{ “%.2f”|format(item.value) | replace(“.”,”,”) }}</w:t>
@@ -2435,14 +2327,12 @@
               <w:rPr>
                 <w:rFonts w:asciiTheme="majorHAnsi" w:hAnsiTheme="majorHAnsi" w:cstheme="majorHAnsi"/>
                 <w:spacing w:val="2"/>
-                <w:highlight w:val="yellow"/>
               </w:rPr>
             </w:pPr>
             <w:r>
               <w:rPr>
                 <w:rFonts w:asciiTheme="majorHAnsi" w:hAnsiTheme="majorHAnsi" w:cstheme="majorHAnsi"/>
                 <w:spacing w:val="2"/>
-                <w:highlight w:val="yellow"/>
               </w:rPr>
               <w:t>{%tr endfor %}</w:t>
             </w:r>
@@ -2467,7 +2357,6 @@
           <w:rFonts w:asciiTheme="majorHAnsi" w:eastAsia="Calibri" w:hAnsiTheme="majorHAnsi" w:cstheme="majorHAnsi"/>
           <w:spacing w:val="2"/>
           <w:kern w:val="2"/>
-          <w:highlight w:val="yellow"/>
         </w:rPr>
         <w:t>{%p</w:t>
       </w:r>
@@ -2476,7 +2365,6 @@
           <w:rFonts w:asciiTheme="majorHAnsi" w:eastAsia="Calibri" w:hAnsiTheme="majorHAnsi" w:cstheme="majorHAnsi"/>
           <w:spacing w:val="2"/>
           <w:kern w:val="2"/>
-          <w:highlight w:val="yellow"/>
         </w:rPr>
         <w:t xml:space="preserve"> endif %}</w:t>
       </w:r>
@@ -2533,16 +2421,7 @@
           <w:spacing w:val="2"/>
           <w:kern w:val="144"/>
         </w:rPr>
-        <w:t xml:space="preserve"> custos dos serviços</w:t>
-      </w:r>
-      <w:r>
-        <w:rPr>
-          <w:rFonts w:asciiTheme="majorHAnsi" w:eastAsia="Calibri" w:hAnsiTheme="majorHAnsi" w:cstheme="majorHAnsi"/>
-          <w:spacing w:val="2"/>
-          <w:kern w:val="144"/>
-          <w:highlight w:val="yellow"/>
-        </w:rPr>
-        <w:t>, implicará</w:t>
+        <w:t xml:space="preserve"> custos dos serviços, implicará</w:t>
       </w:r>
       <w:r>
         <w:rPr>
@@ -2580,7 +2459,6 @@
           <w:rFonts w:asciiTheme="majorHAnsi" w:eastAsia="Calibri" w:hAnsiTheme="majorHAnsi" w:cstheme="majorHAnsi"/>
           <w:spacing w:val="2"/>
           <w:kern w:val="144"/>
-          <w:highlight w:val="yellow"/>
         </w:rPr>
         <w:t>o</w:t>
       </w:r>
@@ -2590,32 +2468,15 @@
           <w:spacing w:val="2"/>
           <w:kern w:val="144"/>
         </w:rPr>
-        <w:t xml:space="preserve"> CONTRATANTE deverá solicitar o boleto na secretaria escolar da </w:t>
-      </w:r>
-      <w:r>
-        <w:rPr>
-          <w:rFonts w:asciiTheme="majorHAnsi" w:eastAsia="Calibri" w:hAnsiTheme="majorHAnsi" w:cstheme="majorHAnsi"/>
-          <w:spacing w:val="2"/>
-          <w:kern w:val="144"/>
-        </w:rPr>
-        <w:t xml:space="preserve">CONTRATADA </w:t>
-      </w:r>
-      <w:r>
-        <w:rPr>
-          <w:rFonts w:asciiTheme="majorHAnsi" w:eastAsia="Calibri" w:hAnsiTheme="majorHAnsi" w:cstheme="majorHAnsi"/>
-          <w:spacing w:val="2"/>
-          <w:kern w:val="144"/>
-          <w:highlight w:val="yellow"/>
-        </w:rPr>
-        <w:t>ou em ambiente digital indicado para este fim,</w:t>
-      </w:r>
-      <w:r>
-        <w:rPr>
-          <w:rFonts w:asciiTheme="majorHAnsi" w:eastAsia="Calibri" w:hAnsiTheme="majorHAnsi" w:cstheme="majorHAnsi"/>
-          <w:spacing w:val="2"/>
-          <w:kern w:val="144"/>
-        </w:rPr>
-        <w:t xml:space="preserve"> </w:t>
+        <w:t xml:space="preserve"> CONTRATANTE deverá solicitar o boleto na secretaria escolar da CONTRATADA </w:t>
+      </w:r>
+      <w:r>
+        <w:rPr>
+          <w:rFonts w:asciiTheme="majorHAnsi" w:eastAsia="Calibri" w:hAnsiTheme="majorHAnsi" w:cstheme="majorHAnsi"/>
+          <w:spacing w:val="2"/>
+          <w:kern w:val="144"/>
+        </w:rPr>
+        <w:t xml:space="preserve">ou em ambiente digital indicado para este fim, </w:t>
       </w:r>
       <w:r>
         <w:rPr>
@@ -2923,7 +2784,6 @@
           <w:rFonts w:asciiTheme="majorHAnsi" w:eastAsia="Calibri" w:hAnsiTheme="majorHAnsi" w:cstheme="majorHAnsi"/>
           <w:spacing w:val="2"/>
           <w:kern w:val="144"/>
-          <w:highlight w:val="yellow"/>
         </w:rPr>
         <w:t>.</w:t>
       </w:r>
@@ -2964,16 +2824,7 @@
           <w:spacing w:val="2"/>
           <w:kern w:val="144"/>
         </w:rPr>
-        <w:t>sligamento de seus funcionários</w:t>
-      </w:r>
-      <w:r>
-        <w:rPr>
-          <w:rFonts w:asciiTheme="majorHAnsi" w:eastAsia="Calibri" w:hAnsiTheme="majorHAnsi" w:cstheme="majorHAnsi"/>
-          <w:spacing w:val="2"/>
-          <w:kern w:val="144"/>
-          <w:highlight w:val="yellow"/>
-        </w:rPr>
-        <w:t>.</w:t>
+        <w:t>sligamento de seus funcionários.</w:t>
       </w:r>
     </w:p>
     <w:p>
@@ -3076,15 +2927,13 @@
           <w:rFonts w:asciiTheme="majorHAnsi" w:eastAsia="Calibri" w:hAnsiTheme="majorHAnsi" w:cstheme="majorHAnsi"/>
           <w:spacing w:val="2"/>
           <w:kern w:val="144"/>
-          <w:highlight w:val="yellow"/>
-        </w:rPr>
-      </w:pPr>
-      <w:r>
-        <w:rPr>
-          <w:rFonts w:asciiTheme="majorHAnsi" w:eastAsia="Calibri" w:hAnsiTheme="majorHAnsi" w:cstheme="majorHAnsi"/>
-          <w:spacing w:val="2"/>
-          <w:kern w:val="144"/>
-          <w:highlight w:val="yellow"/>
+        </w:rPr>
+      </w:pPr>
+      <w:r>
+        <w:rPr>
+          <w:rFonts w:asciiTheme="majorHAnsi" w:eastAsia="Calibri" w:hAnsiTheme="majorHAnsi" w:cstheme="majorHAnsi"/>
+          <w:spacing w:val="2"/>
+          <w:kern w:val="144"/>
         </w:rPr>
         <w:t>Cumprir e fazer com que o(a) aluno(a) cumpra o Regimento Escolar e as normas e procedimentos dos alunos;</w:t>
       </w:r>
@@ -3228,6 +3077,17 @@
           <w:spacing w:val="2"/>
           <w:kern w:val="144"/>
         </w:rPr>
+        <w:t xml:space="preserve"> e/ou empresas de seu grupo econômico, sempre com observância aos bons costumes, à moral e a ordem pública. Para </w:t>
+      </w:r>
+      <w:r>
+        <w:rPr>
+          <w:rFonts w:asciiTheme="majorHAnsi" w:eastAsia="Calibri" w:hAnsiTheme="majorHAnsi" w:cstheme="majorHAnsi"/>
+          <w:spacing w:val="2"/>
+          <w:kern w:val="144"/>
+        </w:rPr>
+        <w:t>outros meios de comunicação disponíveis, incluindo jornais, revistas, periódicos e outras mídias de comunicação,</w:t>
+      </w:r>
+      <w:r>
         <w:t xml:space="preserve"> </w:t>
       </w:r>
       <w:r>
@@ -3235,62 +3095,8 @@
           <w:rFonts w:asciiTheme="majorHAnsi" w:eastAsia="Calibri" w:hAnsiTheme="majorHAnsi" w:cstheme="majorHAnsi"/>
           <w:spacing w:val="2"/>
           <w:kern w:val="144"/>
-          <w:highlight w:val="yellow"/>
-        </w:rPr>
-        <w:t>e/ou empresas de seu grupo econômico, sempre com observância aos bons costumes, à moral e a ordem pública. Para</w:t>
-      </w:r>
-      <w:r>
-        <w:rPr>
-          <w:rFonts w:asciiTheme="majorHAnsi" w:eastAsia="Calibri" w:hAnsiTheme="majorHAnsi" w:cstheme="majorHAnsi"/>
-          <w:spacing w:val="2"/>
-          <w:kern w:val="144"/>
-        </w:rPr>
-        <w:t xml:space="preserve"> </w:t>
-      </w:r>
-      <w:r>
-        <w:rPr>
-          <w:rFonts w:asciiTheme="majorHAnsi" w:eastAsia="Calibri" w:hAnsiTheme="majorHAnsi" w:cstheme="majorHAnsi"/>
-          <w:spacing w:val="2"/>
-          <w:kern w:val="144"/>
-        </w:rPr>
-        <w:t>outros meios de comunicação disponíveis, incluindo jornais, revistas, periódicos e outras mídias de comunicação,</w:t>
-      </w:r>
-      <w:r>
-        <w:t xml:space="preserve"> </w:t>
-      </w:r>
-      <w:r>
-        <w:rPr>
-          <w:rFonts w:asciiTheme="majorHAnsi" w:eastAsia="Calibri" w:hAnsiTheme="majorHAnsi" w:cstheme="majorHAnsi"/>
-          <w:spacing w:val="2"/>
-          <w:kern w:val="144"/>
-          <w:highlight w:val="yellow"/>
-        </w:rPr>
-        <w:t>será necessário</w:t>
-      </w:r>
-      <w:r>
-        <w:rPr>
-          <w:rFonts w:asciiTheme="majorHAnsi" w:eastAsia="Calibri" w:hAnsiTheme="majorHAnsi" w:cstheme="majorHAnsi"/>
-          <w:spacing w:val="2"/>
-          <w:kern w:val="144"/>
-        </w:rPr>
-        <w:t xml:space="preserve"> </w:t>
-      </w:r>
-      <w:r>
-        <w:rPr>
-          <w:rFonts w:asciiTheme="majorHAnsi" w:eastAsia="Calibri" w:hAnsiTheme="majorHAnsi" w:cstheme="majorHAnsi"/>
-          <w:spacing w:val="2"/>
-          <w:kern w:val="144"/>
-          <w:highlight w:val="yellow"/>
-        </w:rPr>
-        <w:t>à CONTRATADA solicitar autorização específica junto ao CONTRATANTE.</w:t>
-      </w:r>
-      <w:r>
-        <w:rPr>
-          <w:rFonts w:asciiTheme="majorHAnsi" w:eastAsia="Calibri" w:hAnsiTheme="majorHAnsi" w:cstheme="majorHAnsi"/>
-          <w:spacing w:val="2"/>
-          <w:kern w:val="144"/>
-        </w:rPr>
-        <w:t xml:space="preserve"> </w:t>
+        </w:rPr>
+        <w:t xml:space="preserve">será necessário à CONTRATADA solicitar autorização específica junto ao CONTRATANTE. </w:t>
       </w:r>
       <w:r>
         <w:rPr>
@@ -3306,24 +3112,7 @@
           <w:spacing w:val="2"/>
           <w:kern w:val="144"/>
         </w:rPr>
-        <w:t>e da utilização da sua imagem</w:t>
-      </w:r>
-      <w:r>
-        <w:rPr>
-          <w:rFonts w:asciiTheme="majorHAnsi" w:eastAsia="Calibri" w:hAnsiTheme="majorHAnsi" w:cstheme="majorHAnsi"/>
-          <w:spacing w:val="2"/>
-          <w:kern w:val="144"/>
-        </w:rPr>
-        <w:t xml:space="preserve"> </w:t>
-      </w:r>
-      <w:r>
-        <w:rPr>
-          <w:rFonts w:asciiTheme="majorHAnsi" w:eastAsia="Calibri" w:hAnsiTheme="majorHAnsi" w:cstheme="majorHAnsi"/>
-          <w:spacing w:val="2"/>
-          <w:kern w:val="144"/>
-          <w:highlight w:val="yellow"/>
-        </w:rPr>
-        <w:t>nas condições acordadas.</w:t>
+        <w:t>e da utilização da sua imagem nas condições acordadas.</w:t>
       </w:r>
     </w:p>
     <w:p>
@@ -3418,15 +3207,13 @@
           <w:rFonts w:asciiTheme="majorHAnsi" w:eastAsia="Calibri" w:hAnsiTheme="majorHAnsi" w:cstheme="majorHAnsi"/>
           <w:spacing w:val="2"/>
           <w:kern w:val="144"/>
-          <w:highlight w:val="yellow"/>
-        </w:rPr>
-      </w:pPr>
-      <w:r>
-        <w:rPr>
-          <w:rFonts w:asciiTheme="majorHAnsi" w:eastAsia="Calibri" w:hAnsiTheme="majorHAnsi" w:cstheme="majorHAnsi"/>
-          <w:spacing w:val="2"/>
-          <w:kern w:val="144"/>
-          <w:highlight w:val="yellow"/>
+        </w:rPr>
+      </w:pPr>
+      <w:r>
+        <w:rPr>
+          <w:rFonts w:asciiTheme="majorHAnsi" w:eastAsia="Calibri" w:hAnsiTheme="majorHAnsi" w:cstheme="majorHAnsi"/>
+          <w:spacing w:val="2"/>
+          <w:kern w:val="144"/>
         </w:rPr>
         <w:t>Os CONTRATANTES ficam cientes, ainda, que o Colégio não presta quaisquer tipos de serviços em relação ao estacionamento, vigilância ou guarda de veículos automotores, não assumindo, portanto, a responsabilidade de indenizações por danos, furtos, roubos, incêndios, colisões ou outros sinistros, que venham a ocorrer na fila de embarque e desembarque, estacionamentos e áreas circunvizinhas de seu prédio, cuja responsabilidade será exclusivamente de seu condutor e/ou proprietário.</w:t>
       </w:r>
@@ -3451,16 +3238,7 @@
           <w:spacing w:val="2"/>
           <w:kern w:val="144"/>
         </w:rPr>
-        <w:t xml:space="preserve">O CONTRATANTE declara conhecer </w:t>
-      </w:r>
-      <w:r>
-        <w:rPr>
-          <w:rFonts w:asciiTheme="majorHAnsi" w:eastAsia="Calibri" w:hAnsiTheme="majorHAnsi" w:cstheme="majorHAnsi"/>
-          <w:spacing w:val="2"/>
-          <w:kern w:val="144"/>
-          <w:highlight w:val="yellow"/>
-        </w:rPr>
-        <w:t>o</w:t>
+        <w:t>O CONTRATANTE declara conhecer o</w:t>
       </w:r>
       <w:r>
         <w:rPr>
@@ -3475,7 +3253,6 @@
           <w:rFonts w:asciiTheme="majorHAnsi" w:eastAsia="Calibri" w:hAnsiTheme="majorHAnsi" w:cstheme="majorHAnsi"/>
           <w:spacing w:val="2"/>
           <w:kern w:val="144"/>
-          <w:highlight w:val="yellow"/>
         </w:rPr>
         <w:t>higiene</w:t>
       </w:r>
@@ -3508,15 +3285,13 @@
           <w:rFonts w:asciiTheme="majorHAnsi" w:eastAsia="Calibri" w:hAnsiTheme="majorHAnsi" w:cstheme="majorHAnsi"/>
           <w:spacing w:val="2"/>
           <w:kern w:val="144"/>
-          <w:highlight w:val="yellow"/>
-        </w:rPr>
-      </w:pPr>
-      <w:r>
-        <w:rPr>
-          <w:rFonts w:asciiTheme="majorHAnsi" w:eastAsia="Calibri" w:hAnsiTheme="majorHAnsi" w:cstheme="majorHAnsi"/>
-          <w:spacing w:val="2"/>
-          <w:kern w:val="144"/>
-          <w:highlight w:val="yellow"/>
+        </w:rPr>
+      </w:pPr>
+      <w:r>
+        <w:rPr>
+          <w:rFonts w:asciiTheme="majorHAnsi" w:eastAsia="Calibri" w:hAnsiTheme="majorHAnsi" w:cstheme="majorHAnsi"/>
+          <w:spacing w:val="2"/>
+          <w:kern w:val="144"/>
         </w:rPr>
         <w:t>Na hipótese de suspensão de aulas presenciais por determinações do Poder Público ou a critério da CONTRATADA, fundamentada em razão de saúde, as aulas poderão migrar do ambiente presencial para o remoto, bem como poderão implicar em alterações do calendário letivo, suspensão ou alteração de atividades e outras imposições da organização das aulas, sem que implique em invalidação, suspensão ou alteração de qualquer cláusula ou obrigação prevista neste Contrato ou variação do valor de anuidade escolar pactuado.</w:t>
       </w:r>
@@ -3533,15 +3308,13 @@
           <w:rFonts w:asciiTheme="majorHAnsi" w:eastAsia="Calibri" w:hAnsiTheme="majorHAnsi" w:cstheme="majorHAnsi"/>
           <w:spacing w:val="2"/>
           <w:kern w:val="144"/>
-          <w:highlight w:val="yellow"/>
-        </w:rPr>
-      </w:pPr>
-      <w:r>
-        <w:rPr>
-          <w:rFonts w:asciiTheme="majorHAnsi" w:eastAsia="Calibri" w:hAnsiTheme="majorHAnsi" w:cstheme="majorHAnsi"/>
-          <w:spacing w:val="2"/>
-          <w:kern w:val="144"/>
-          <w:highlight w:val="yellow"/>
+        </w:rPr>
+      </w:pPr>
+      <w:r>
+        <w:rPr>
+          <w:rFonts w:asciiTheme="majorHAnsi" w:eastAsia="Calibri" w:hAnsiTheme="majorHAnsi" w:cstheme="majorHAnsi"/>
+          <w:spacing w:val="2"/>
+          <w:kern w:val="144"/>
         </w:rPr>
         <w:t>Os CONTRATANTES têm ciência de  que o Colégio não  se responsabiliza por eventuais sinistros que ocorram  em virtude da contratação de prestadores de serviço de transporte escolar terceirizados, assim como de motoristas particulares ou de aplicativo.</w:t>
       </w:r>
@@ -3683,7 +3456,6 @@
           <w:rFonts w:asciiTheme="majorHAnsi" w:eastAsia="Calibri" w:hAnsiTheme="majorHAnsi" w:cstheme="majorHAnsi"/>
           <w:spacing w:val="2"/>
           <w:kern w:val="144"/>
-          <w:highlight w:val="yellow"/>
         </w:rPr>
         <w:t>10% (dez</w:t>
       </w:r>
@@ -3692,24 +3464,14 @@
           <w:rFonts w:asciiTheme="majorHAnsi" w:eastAsia="Calibri" w:hAnsiTheme="majorHAnsi" w:cstheme="majorHAnsi"/>
           <w:spacing w:val="2"/>
           <w:kern w:val="144"/>
-          <w:highlight w:val="yellow"/>
-        </w:rPr>
-        <w:t xml:space="preserve"> por cento)</w:t>
-      </w:r>
-      <w:r>
-        <w:rPr>
-          <w:rFonts w:asciiTheme="majorHAnsi" w:eastAsia="Calibri" w:hAnsiTheme="majorHAnsi" w:cstheme="majorHAnsi"/>
-          <w:spacing w:val="2"/>
-          <w:kern w:val="144"/>
-        </w:rPr>
-        <w:t xml:space="preserve"> do valor da primeira parcela, referida no </w:t>
-      </w:r>
-      <w:r>
-        <w:rPr>
-          <w:rFonts w:asciiTheme="majorHAnsi" w:eastAsia="Calibri" w:hAnsiTheme="majorHAnsi" w:cstheme="majorHAnsi"/>
-          <w:spacing w:val="2"/>
-          <w:kern w:val="144"/>
-          <w:highlight w:val="yellow"/>
+        </w:rPr>
+        <w:t xml:space="preserve"> por cento) do valor da primeira parcela, referida no </w:t>
+      </w:r>
+      <w:r>
+        <w:rPr>
+          <w:rFonts w:asciiTheme="majorHAnsi" w:eastAsia="Calibri" w:hAnsiTheme="majorHAnsi" w:cstheme="majorHAnsi"/>
+          <w:spacing w:val="2"/>
+          <w:kern w:val="144"/>
         </w:rPr>
         <w:t>item</w:t>
       </w:r>
@@ -3965,16 +3727,7 @@
           <w:spacing w:val="2"/>
           <w:kern w:val="144"/>
         </w:rPr>
-        <w:t xml:space="preserve">a o endereço físico ou e-mail </w:t>
-      </w:r>
-      <w:r>
-        <w:rPr>
-          <w:rFonts w:asciiTheme="majorHAnsi" w:eastAsia="Calibri" w:hAnsiTheme="majorHAnsi" w:cstheme="majorHAnsi"/>
-          <w:spacing w:val="2"/>
-          <w:kern w:val="144"/>
-          <w:highlight w:val="yellow"/>
-        </w:rPr>
-        <w:t>do(s)</w:t>
+        <w:t>a o endereço físico ou e-mail do(s)</w:t>
       </w:r>
       <w:r>
         <w:rPr>
@@ -3989,7 +3742,6 @@
           <w:rFonts w:asciiTheme="majorHAnsi" w:eastAsia="Calibri" w:hAnsiTheme="majorHAnsi" w:cstheme="majorHAnsi"/>
           <w:spacing w:val="2"/>
           <w:kern w:val="144"/>
-          <w:highlight w:val="yellow"/>
         </w:rPr>
         <w:t>(S)</w:t>
       </w:r>
@@ -4022,7 +3774,6 @@
           <w:rFonts w:asciiTheme="majorHAnsi" w:eastAsia="Calibri" w:hAnsiTheme="majorHAnsi" w:cstheme="majorHAnsi"/>
           <w:spacing w:val="2"/>
           <w:kern w:val="144"/>
-          <w:highlight w:val="yellow"/>
         </w:rPr>
       </w:pPr>
       <w:r>
@@ -4031,7 +3782,6 @@
           <w:b/>
           <w:spacing w:val="2"/>
           <w:kern w:val="144"/>
-          <w:highlight w:val="yellow"/>
         </w:rPr>
         <w:t>BULLYING</w:t>
       </w:r>
@@ -4048,15 +3798,13 @@
           <w:rFonts w:asciiTheme="majorHAnsi" w:eastAsia="Calibri" w:hAnsiTheme="majorHAnsi" w:cstheme="majorHAnsi"/>
           <w:spacing w:val="2"/>
           <w:kern w:val="144"/>
-          <w:highlight w:val="yellow"/>
-        </w:rPr>
-      </w:pPr>
-      <w:r>
-        <w:rPr>
-          <w:rFonts w:asciiTheme="majorHAnsi" w:eastAsia="Calibri" w:hAnsiTheme="majorHAnsi" w:cstheme="majorHAnsi"/>
-          <w:spacing w:val="2"/>
-          <w:kern w:val="144"/>
-          <w:highlight w:val="yellow"/>
+        </w:rPr>
+      </w:pPr>
+      <w:r>
+        <w:rPr>
+          <w:rFonts w:asciiTheme="majorHAnsi" w:eastAsia="Calibri" w:hAnsiTheme="majorHAnsi" w:cstheme="majorHAnsi"/>
+          <w:spacing w:val="2"/>
+          <w:kern w:val="144"/>
         </w:rPr>
         <w:t>O(A) CONTRATANTE tem ciência de que é vedado ao aluno, sob pena de aplicação das sanções previstas no regimento escolar:</w:t>
       </w:r>
@@ -4073,15 +3821,13 @@
           <w:rFonts w:asciiTheme="majorHAnsi" w:eastAsia="Calibri" w:hAnsiTheme="majorHAnsi" w:cstheme="majorHAnsi"/>
           <w:spacing w:val="2"/>
           <w:kern w:val="144"/>
-          <w:highlight w:val="yellow"/>
-        </w:rPr>
-      </w:pPr>
-      <w:r>
-        <w:rPr>
-          <w:rFonts w:asciiTheme="majorHAnsi" w:eastAsia="Calibri" w:hAnsiTheme="majorHAnsi" w:cstheme="majorHAnsi"/>
-          <w:spacing w:val="2"/>
-          <w:kern w:val="144"/>
-          <w:highlight w:val="yellow"/>
+        </w:rPr>
+      </w:pPr>
+      <w:r>
+        <w:rPr>
+          <w:rFonts w:asciiTheme="majorHAnsi" w:eastAsia="Calibri" w:hAnsiTheme="majorHAnsi" w:cstheme="majorHAnsi"/>
+          <w:spacing w:val="2"/>
+          <w:kern w:val="144"/>
         </w:rPr>
         <w:lastRenderedPageBreak/>
         <w:t>Qualquer prática de Bullying, Cyberbullying ou qualquer outro ato de violência física ou psicológica, intencional ou não, que ocorrerem contra uma ou mais pessoas, com o objetivo de intimidá-la ou agredi-la, dentro das dependências do Colégio ou fora dele.</w:t>
@@ -4099,15 +3845,13 @@
           <w:rFonts w:asciiTheme="majorHAnsi" w:eastAsia="Calibri" w:hAnsiTheme="majorHAnsi" w:cstheme="majorHAnsi"/>
           <w:spacing w:val="2"/>
           <w:kern w:val="144"/>
-          <w:highlight w:val="yellow"/>
-        </w:rPr>
-      </w:pPr>
-      <w:r>
-        <w:rPr>
-          <w:rFonts w:asciiTheme="majorHAnsi" w:eastAsia="Calibri" w:hAnsiTheme="majorHAnsi" w:cstheme="majorHAnsi"/>
-          <w:spacing w:val="2"/>
-          <w:kern w:val="144"/>
-          <w:highlight w:val="yellow"/>
+        </w:rPr>
+      </w:pPr>
+      <w:r>
+        <w:rPr>
+          <w:rFonts w:asciiTheme="majorHAnsi" w:eastAsia="Calibri" w:hAnsiTheme="majorHAnsi" w:cstheme="majorHAnsi"/>
+          <w:spacing w:val="2"/>
+          <w:kern w:val="144"/>
         </w:rPr>
         <w:t>Possuir ou armazenar, oferecer, disponibilizar, publicar ou divulgar por qualquer meio, inclusive por meio eletrônico, fotografia, vídeo ou outra forma de registro que contenha imagem de outro aluno que possa desrespeitar a integridade moral e o direito à honra e à intimidade pessoal e familiar.</w:t>
       </w:r>
@@ -4124,15 +3868,13 @@
           <w:rFonts w:asciiTheme="majorHAnsi" w:eastAsia="Calibri" w:hAnsiTheme="majorHAnsi" w:cstheme="majorHAnsi"/>
           <w:spacing w:val="2"/>
           <w:kern w:val="144"/>
-          <w:highlight w:val="yellow"/>
-        </w:rPr>
-      </w:pPr>
-      <w:r>
-        <w:rPr>
-          <w:rFonts w:asciiTheme="majorHAnsi" w:eastAsia="Calibri" w:hAnsiTheme="majorHAnsi" w:cstheme="majorHAnsi"/>
-          <w:spacing w:val="2"/>
-          <w:kern w:val="144"/>
-          <w:highlight w:val="yellow"/>
+        </w:rPr>
+      </w:pPr>
+      <w:r>
+        <w:rPr>
+          <w:rFonts w:asciiTheme="majorHAnsi" w:eastAsia="Calibri" w:hAnsiTheme="majorHAnsi" w:cstheme="majorHAnsi"/>
+          <w:spacing w:val="2"/>
+          <w:kern w:val="144"/>
         </w:rPr>
         <w:t>Portar no estabelecimento do Colégio, material que represente risco para a saúde, segurança ou integridade física e moral sua ou de qualquer outra pessoa.</w:t>
       </w:r>
@@ -4182,17 +3924,7 @@
           <w:spacing w:val="2"/>
           <w:kern w:val="144"/>
         </w:rPr>
-        <w:t>Autonomia pedagógica. São de inteir</w:t>
-      </w:r>
-      <w:bookmarkStart w:id="2" w:name="_GoBack"/>
-      <w:bookmarkEnd w:id="2"/>
-      <w:r>
-        <w:rPr>
-          <w:rFonts w:asciiTheme="majorHAnsi" w:eastAsia="Calibri" w:hAnsiTheme="majorHAnsi" w:cstheme="majorHAnsi"/>
-          <w:spacing w:val="2"/>
-          <w:kern w:val="144"/>
-        </w:rPr>
-        <w:t xml:space="preserve">a responsabilidade da CONTRATADA o planejamento e a prestação de </w:t>
+        <w:t xml:space="preserve">Autonomia pedagógica. São de inteira responsabilidade da CONTRATADA o planejamento e a prestação de </w:t>
       </w:r>
       <w:r>
         <w:rPr>
@@ -4372,17 +4104,8 @@
           <w:rFonts w:asciiTheme="majorHAnsi" w:eastAsia="Calibri" w:hAnsiTheme="majorHAnsi" w:cstheme="majorHAnsi"/>
           <w:spacing w:val="2"/>
           <w:kern w:val="144"/>
-          <w:highlight w:val="yellow"/>
-        </w:rPr>
-        <w:t>ao CONTRATANTE</w:t>
-      </w:r>
-      <w:r>
-        <w:rPr>
-          <w:rFonts w:asciiTheme="majorHAnsi" w:eastAsia="Calibri" w:hAnsiTheme="majorHAnsi" w:cstheme="majorHAnsi"/>
-          <w:spacing w:val="2"/>
-          <w:kern w:val="144"/>
-        </w:rPr>
-        <w:t xml:space="preserve"> </w:t>
+        </w:rPr>
+        <w:t xml:space="preserve">ao CONTRATANTE </w:t>
       </w:r>
       <w:r>
         <w:rPr>
@@ -4397,7 +4120,6 @@
           <w:rFonts w:asciiTheme="majorHAnsi" w:eastAsia="Calibri" w:hAnsiTheme="majorHAnsi" w:cstheme="majorHAnsi"/>
           <w:spacing w:val="2"/>
           <w:kern w:val="144"/>
-          <w:highlight w:val="yellow"/>
         </w:rPr>
         <w:t>CONTRATADA</w:t>
       </w:r>
@@ -4611,33 +4333,15 @@
           <w:spacing w:val="2"/>
           <w:kern w:val="144"/>
         </w:rPr>
-        <w:t xml:space="preserve">rá </w:t>
-      </w:r>
-      <w:r>
-        <w:rPr>
-          <w:rFonts w:asciiTheme="majorHAnsi" w:eastAsia="Calibri" w:hAnsiTheme="majorHAnsi" w:cstheme="majorHAnsi"/>
-          <w:spacing w:val="2"/>
-          <w:kern w:val="144"/>
-          <w:highlight w:val="yellow"/>
-        </w:rPr>
-        <w:t>regido</w:t>
-      </w:r>
-      <w:r>
-        <w:rPr>
-          <w:rFonts w:asciiTheme="majorHAnsi" w:eastAsia="Calibri" w:hAnsiTheme="majorHAnsi" w:cstheme="majorHAnsi"/>
-          <w:spacing w:val="2"/>
-          <w:kern w:val="144"/>
-          <w:highlight w:val="yellow"/>
-        </w:rPr>
-        <w:t xml:space="preserve"> e</w:t>
-      </w:r>
-      <w:r>
-        <w:rPr>
-          <w:rFonts w:asciiTheme="majorHAnsi" w:eastAsia="Calibri" w:hAnsiTheme="majorHAnsi" w:cstheme="majorHAnsi"/>
-          <w:spacing w:val="2"/>
-          <w:kern w:val="144"/>
-        </w:rPr>
-        <w:t xml:space="preserve"> interpretado em conformidade com as leis da República Federativa do Brasil.</w:t>
+        <w:t>rá regido</w:t>
+      </w:r>
+      <w:r>
+        <w:rPr>
+          <w:rFonts w:asciiTheme="majorHAnsi" w:eastAsia="Calibri" w:hAnsiTheme="majorHAnsi" w:cstheme="majorHAnsi"/>
+          <w:spacing w:val="2"/>
+          <w:kern w:val="144"/>
+        </w:rPr>
+        <w:t xml:space="preserve"> e interpretado em conformidade com as leis da República Federativa do Brasil.</w:t>
       </w:r>
     </w:p>
     <w:p>
@@ -5073,8 +4777,8 @@
                 <w:lang w:val="en-US"/>
               </w:rPr>
             </w:pPr>
-            <w:bookmarkStart w:id="3" w:name="_mjanf0jhibv9" w:colFirst="0" w:colLast="0"/>
-            <w:bookmarkEnd w:id="3"/>
+            <w:bookmarkStart w:id="2" w:name="_mjanf0jhibv9" w:colFirst="0" w:colLast="0"/>
+            <w:bookmarkEnd w:id="2"/>
             <w:r>
               <w:rPr>
                 <w:rFonts w:asciiTheme="majorHAnsi" w:eastAsia="Calibri" w:hAnsiTheme="majorHAnsi" w:cstheme="majorHAnsi"/>
@@ -5172,27 +4876,7 @@
                 <w:kern w:val="144"/>
                 <w:lang w:val="en-US"/>
               </w:rPr>
-              <w:t>{{ school[“</w:t>
-            </w:r>
-            <w:r>
-              <w:rPr>
-                <w:rFonts w:asciiTheme="majorHAnsi" w:eastAsia="Calibri" w:hAnsiTheme="majorHAnsi" w:cstheme="majorHAnsi"/>
-                <w:b/>
-                <w:spacing w:val="2"/>
-                <w:kern w:val="144"/>
-                <w:lang w:val="en-US"/>
-              </w:rPr>
-              <w:t>cnpj</w:t>
-            </w:r>
-            <w:r>
-              <w:rPr>
-                <w:rFonts w:asciiTheme="majorHAnsi" w:eastAsia="Calibri" w:hAnsiTheme="majorHAnsi" w:cstheme="majorHAnsi"/>
-                <w:b/>
-                <w:spacing w:val="2"/>
-                <w:kern w:val="144"/>
-                <w:lang w:val="en-US"/>
-              </w:rPr>
-              <w:t>”] | upper }}</w:t>
+              <w:t>{{ school[“cnpj”] | upper }}</w:t>
             </w:r>
           </w:p>
         </w:tc>
@@ -5254,8 +4938,8 @@
                 <w:lang w:val="en-US"/>
               </w:rPr>
             </w:pPr>
-            <w:bookmarkStart w:id="4" w:name="_h558euwk5w9o" w:colFirst="0" w:colLast="0"/>
-            <w:bookmarkEnd w:id="4"/>
+            <w:bookmarkStart w:id="3" w:name="_h558euwk5w9o" w:colFirst="0" w:colLast="0"/>
+            <w:bookmarkEnd w:id="3"/>
             <w:r>
               <w:rPr>
                 <w:rFonts w:asciiTheme="majorHAnsi" w:eastAsia="Calibri" w:hAnsiTheme="majorHAnsi" w:cstheme="majorHAnsi"/>
@@ -5353,17 +5037,7 @@
                 <w:kern w:val="144"/>
                 <w:lang w:val="en-US"/>
               </w:rPr>
-              <w:t>{{ item.cpf</w:t>
-            </w:r>
-            <w:r>
-              <w:rPr>
-                <w:rFonts w:asciiTheme="majorHAnsi" w:eastAsia="Calibri" w:hAnsiTheme="majorHAnsi" w:cstheme="majorHAnsi"/>
-                <w:b/>
-                <w:spacing w:val="2"/>
-                <w:kern w:val="144"/>
-                <w:lang w:val="en-US"/>
-              </w:rPr>
-              <w:t xml:space="preserve"> | upper }}</w:t>
+              <w:t>{{ item.cpf | upper }}</w:t>
             </w:r>
           </w:p>
           <w:p>
@@ -5688,6 +5362,8 @@
               </w:rPr>
               <w:t>CPF: {{ witnesses[1].cpf | upper }}</w:t>
             </w:r>
+            <w:bookmarkStart w:id="4" w:name="_GoBack"/>
+            <w:bookmarkEnd w:id="4"/>
           </w:p>
         </w:tc>
       </w:tr>

</xml_diff>

<commit_message>
el-289: adicionado funcionalidade de representantes
</commit_message>
<xml_diff>
--- a/docassemble/docassemble/brcomeducalegal/data/templates/balao-vermelho-contrato-prestacao-servicos-educacionais.docx
+++ b/docassemble/docassemble/brcomeducalegal/data/templates/balao-vermelho-contrato-prestacao-servicos-educacionais.docx
@@ -1,6 +1,6 @@
 
 <file path=word/document.xml><?xml version="1.0" encoding="utf-8"?>
-<w:document xmlns:wpc="http://schemas.microsoft.com/office/word/2010/wordprocessingCanvas" xmlns:mc="http://schemas.openxmlformats.org/markup-compatibility/2006" xmlns:o="urn:schemas-microsoft-com:office:office" xmlns:r="http://schemas.openxmlformats.org/officeDocument/2006/relationships" xmlns:m="http://schemas.openxmlformats.org/officeDocument/2006/math" xmlns:v="urn:schemas-microsoft-com:vml" xmlns:wp14="http://schemas.microsoft.com/office/word/2010/wordprocessingDrawing" xmlns:wp="http://schemas.openxmlformats.org/drawingml/2006/wordprocessingDrawing" xmlns:w10="urn:schemas-microsoft-com:office:word" xmlns:w="http://schemas.openxmlformats.org/wordprocessingml/2006/main" xmlns:w14="http://schemas.microsoft.com/office/word/2010/wordml" xmlns:w15="http://schemas.microsoft.com/office/word/2012/wordml" xmlns:wpg="http://schemas.microsoft.com/office/word/2010/wordprocessingGroup" xmlns:wpi="http://schemas.microsoft.com/office/word/2010/wordprocessingInk" xmlns:wne="http://schemas.microsoft.com/office/word/2006/wordml" xmlns:wps="http://schemas.microsoft.com/office/word/2010/wordprocessingShape" mc:Ignorable="w14 w15 wp14">
+<w:document xmlns:wpc="http://schemas.microsoft.com/office/word/2010/wordprocessingCanvas" xmlns:cx="http://schemas.microsoft.com/office/drawing/2014/chartex" xmlns:cx1="http://schemas.microsoft.com/office/drawing/2015/9/8/chartex" xmlns:cx2="http://schemas.microsoft.com/office/drawing/2015/10/21/chartex" xmlns:cx3="http://schemas.microsoft.com/office/drawing/2016/5/9/chartex" xmlns:cx4="http://schemas.microsoft.com/office/drawing/2016/5/10/chartex" xmlns:cx5="http://schemas.microsoft.com/office/drawing/2016/5/11/chartex" xmlns:cx6="http://schemas.microsoft.com/office/drawing/2016/5/12/chartex" xmlns:cx7="http://schemas.microsoft.com/office/drawing/2016/5/13/chartex" xmlns:cx8="http://schemas.microsoft.com/office/drawing/2016/5/14/chartex" xmlns:mc="http://schemas.openxmlformats.org/markup-compatibility/2006" xmlns:aink="http://schemas.microsoft.com/office/drawing/2016/ink" xmlns:am3d="http://schemas.microsoft.com/office/drawing/2017/model3d" xmlns:o="urn:schemas-microsoft-com:office:office" xmlns:r="http://schemas.openxmlformats.org/officeDocument/2006/relationships" xmlns:m="http://schemas.openxmlformats.org/officeDocument/2006/math" xmlns:v="urn:schemas-microsoft-com:vml" xmlns:wp14="http://schemas.microsoft.com/office/word/2010/wordprocessingDrawing" xmlns:wp="http://schemas.openxmlformats.org/drawingml/2006/wordprocessingDrawing" xmlns:w10="urn:schemas-microsoft-com:office:word" xmlns:w="http://schemas.openxmlformats.org/wordprocessingml/2006/main" xmlns:w14="http://schemas.microsoft.com/office/word/2010/wordml" xmlns:w15="http://schemas.microsoft.com/office/word/2012/wordml" xmlns:w16cex="http://schemas.microsoft.com/office/word/2018/wordml/cex" xmlns:w16cid="http://schemas.microsoft.com/office/word/2016/wordml/cid" xmlns:w16="http://schemas.microsoft.com/office/word/2018/wordml" xmlns:w16se="http://schemas.microsoft.com/office/word/2015/wordml/symex" xmlns:wpg="http://schemas.microsoft.com/office/word/2010/wordprocessingGroup" xmlns:wpi="http://schemas.microsoft.com/office/word/2010/wordprocessingInk" xmlns:wne="http://schemas.microsoft.com/office/word/2006/wordml" xmlns:wps="http://schemas.microsoft.com/office/word/2010/wordprocessingShape" mc:Ignorable="w14 w15 w16se w16cid w16 w16cex wp14">
   <w:body>
     <w:p>
       <w:pPr>
@@ -4764,16 +4764,17 @@
           </w:tcPr>
           <w:p>
             <w:pPr>
-              <w:pStyle w:val="Ttulo3"/>
-              <w:spacing w:before="300" w:after="0" w:line="240" w:lineRule="auto"/>
-              <w:ind w:right="5" w:firstLine="274"/>
-              <w:rPr>
-                <w:rFonts w:asciiTheme="majorHAnsi" w:eastAsia="Calibri" w:hAnsiTheme="majorHAnsi" w:cstheme="majorHAnsi"/>
-                <w:color w:val="FFFFFF" w:themeColor="background1"/>
-                <w:spacing w:val="2"/>
-                <w:kern w:val="144"/>
-                <w:sz w:val="18"/>
-                <w:szCs w:val="18"/>
+              <w:keepNext/>
+              <w:keepLines/>
+              <w:spacing w:line="240" w:lineRule="auto"/>
+              <w:jc w:val="center"/>
+              <w:rPr>
+                <w:rFonts w:asciiTheme="majorHAnsi" w:eastAsia="Calibri" w:hAnsiTheme="majorHAnsi" w:cstheme="majorHAnsi"/>
+                <w:b/>
+                <w:spacing w:val="2"/>
+                <w:kern w:val="144"/>
+                <w:sz w:val="16"/>
+                <w:szCs w:val="16"/>
                 <w:lang w:val="en-US"/>
               </w:rPr>
             </w:pPr>
@@ -4782,6 +4783,44 @@
             <w:r>
               <w:rPr>
                 <w:rFonts w:asciiTheme="majorHAnsi" w:eastAsia="Calibri" w:hAnsiTheme="majorHAnsi" w:cstheme="majorHAnsi"/>
+                <w:spacing w:val="2"/>
+                <w:kern w:val="144"/>
+                <w:sz w:val="16"/>
+                <w:szCs w:val="16"/>
+                <w:lang w:val="en-US"/>
+              </w:rPr>
+              <w:t xml:space="preserve">{%p for item in </w:t>
+            </w:r>
+            <w:r>
+              <w:rPr>
+                <w:rFonts w:asciiTheme="majorHAnsi" w:eastAsia="Calibri" w:hAnsiTheme="majorHAnsi" w:cstheme="majorHAnsi"/>
+                <w:spacing w:val="2"/>
+                <w:kern w:val="144"/>
+                <w:sz w:val="16"/>
+                <w:szCs w:val="16"/>
+                <w:lang w:val="en-US"/>
+              </w:rPr>
+              <w:t>representatives</w:t>
+            </w:r>
+            <w:r>
+              <w:rPr>
+                <w:rFonts w:asciiTheme="majorHAnsi" w:eastAsia="Calibri" w:hAnsiTheme="majorHAnsi" w:cstheme="majorHAnsi"/>
+                <w:spacing w:val="2"/>
+                <w:kern w:val="144"/>
+                <w:sz w:val="16"/>
+                <w:szCs w:val="16"/>
+                <w:lang w:val="en-US"/>
+              </w:rPr>
+              <w:t xml:space="preserve"> %}</w:t>
+            </w:r>
+          </w:p>
+          <w:p>
+            <w:pPr>
+              <w:pStyle w:val="Ttulo3"/>
+              <w:spacing w:before="300" w:after="0" w:line="240" w:lineRule="auto"/>
+              <w:ind w:right="5" w:firstLine="423"/>
+              <w:rPr>
+                <w:rFonts w:asciiTheme="majorHAnsi" w:eastAsia="Calibri" w:hAnsiTheme="majorHAnsi" w:cstheme="majorHAnsi"/>
                 <w:color w:val="FFFFFF" w:themeColor="background1"/>
                 <w:spacing w:val="2"/>
                 <w:kern w:val="144"/>
@@ -4789,8 +4828,7 @@
                 <w:szCs w:val="18"/>
                 <w:lang w:val="en-US"/>
               </w:rPr>
-              <w:t xml:space="preserve">{{ </w:t>
-            </w:r>
+            </w:pPr>
             <w:r>
               <w:rPr>
                 <w:rFonts w:asciiTheme="majorHAnsi" w:eastAsia="Calibri" w:hAnsiTheme="majorHAnsi" w:cstheme="majorHAnsi"/>
@@ -4801,7 +4839,7 @@
                 <w:szCs w:val="18"/>
                 <w:lang w:val="en-US"/>
               </w:rPr>
-              <w:t>generate_anchor('signHere', school_email) }}</w:t>
+              <w:t>{{ generate_anchor('signHere', item.email) }}</w:t>
             </w:r>
           </w:p>
           <w:p>
@@ -4841,6 +4879,7 @@
                 <w:rFonts w:asciiTheme="majorHAnsi" w:eastAsia="Calibri" w:hAnsiTheme="majorHAnsi" w:cstheme="majorHAnsi"/>
                 <w:b/>
                 <w:spacing w:val="2"/>
+                <w:kern w:val="144"/>
                 <w:lang w:val="en-US"/>
               </w:rPr>
             </w:pPr>
@@ -4849,6 +4888,7 @@
                 <w:rFonts w:asciiTheme="majorHAnsi" w:eastAsia="Calibri" w:hAnsiTheme="majorHAnsi" w:cstheme="majorHAnsi"/>
                 <w:b/>
                 <w:spacing w:val="2"/>
+                <w:kern w:val="144"/>
                 <w:lang w:val="en-US"/>
               </w:rPr>
               <w:t>{{ school[“legal_name”] | upper }}</w:t>
@@ -4876,7 +4916,58 @@
                 <w:kern w:val="144"/>
                 <w:lang w:val="en-US"/>
               </w:rPr>
-              <w:t>{{ school[“cnpj”] | upper }}</w:t>
+              <w:t>{{ item.name.text | upper }}</w:t>
+            </w:r>
+          </w:p>
+          <w:p>
+            <w:pPr>
+              <w:keepNext/>
+              <w:keepLines/>
+              <w:spacing w:line="240" w:lineRule="auto"/>
+              <w:jc w:val="center"/>
+              <w:rPr>
+                <w:rFonts w:asciiTheme="majorHAnsi" w:eastAsia="Calibri" w:hAnsiTheme="majorHAnsi" w:cstheme="majorHAnsi"/>
+                <w:b/>
+                <w:spacing w:val="2"/>
+                <w:kern w:val="144"/>
+                <w:lang w:val="en-US"/>
+              </w:rPr>
+            </w:pPr>
+            <w:r>
+              <w:rPr>
+                <w:rFonts w:asciiTheme="majorHAnsi" w:eastAsia="Calibri" w:hAnsiTheme="majorHAnsi" w:cstheme="majorHAnsi"/>
+                <w:b/>
+                <w:spacing w:val="2"/>
+                <w:kern w:val="144"/>
+                <w:lang w:val="en-US"/>
+              </w:rPr>
+              <w:t>{{ item.cpf | upper }}</w:t>
+            </w:r>
+          </w:p>
+          <w:p>
+            <w:pPr>
+              <w:keepNext/>
+              <w:keepLines/>
+              <w:spacing w:line="240" w:lineRule="auto"/>
+              <w:jc w:val="center"/>
+              <w:rPr>
+                <w:rFonts w:asciiTheme="majorHAnsi" w:eastAsia="Calibri" w:hAnsiTheme="majorHAnsi" w:cstheme="majorHAnsi"/>
+                <w:b/>
+                <w:spacing w:val="2"/>
+                <w:kern w:val="144"/>
+                <w:lang w:val="en-US"/>
+              </w:rPr>
+            </w:pPr>
+            <w:r>
+              <w:rPr>
+                <w:rFonts w:asciiTheme="majorHAnsi" w:eastAsia="Calibri" w:hAnsiTheme="majorHAnsi" w:cstheme="majorHAnsi"/>
+                <w:spacing w:val="2"/>
+                <w:kern w:val="144"/>
+                <w:sz w:val="16"/>
+                <w:szCs w:val="16"/>
+                <w:lang w:val="en-US"/>
+              </w:rPr>
+              <w:t>{%p endfor %}</w:t>
             </w:r>
           </w:p>
         </w:tc>
@@ -4909,18 +5000,7 @@
                 <w:szCs w:val="16"/>
                 <w:lang w:val="en-US"/>
               </w:rPr>
-              <w:t>{%p for item in contractors</w:t>
-            </w:r>
-            <w:r>
-              <w:rPr>
-                <w:rFonts w:asciiTheme="majorHAnsi" w:eastAsia="Calibri" w:hAnsiTheme="majorHAnsi" w:cstheme="majorHAnsi"/>
-                <w:spacing w:val="2"/>
-                <w:kern w:val="144"/>
-                <w:sz w:val="16"/>
-                <w:szCs w:val="16"/>
-                <w:lang w:val="en-US"/>
-              </w:rPr>
-              <w:t xml:space="preserve"> %}</w:t>
+              <w:t>{%p for item in contractors %}</w:t>
             </w:r>
           </w:p>
           <w:p>
@@ -5002,17 +5082,7 @@
                 <w:kern w:val="144"/>
                 <w:lang w:val="en-US"/>
               </w:rPr>
-              <w:t>{{ item.name.text</w:t>
-            </w:r>
-            <w:r>
-              <w:rPr>
-                <w:rFonts w:asciiTheme="majorHAnsi" w:eastAsia="Calibri" w:hAnsiTheme="majorHAnsi" w:cstheme="majorHAnsi"/>
-                <w:b/>
-                <w:spacing w:val="2"/>
-                <w:kern w:val="144"/>
-                <w:lang w:val="en-US"/>
-              </w:rPr>
-              <w:t xml:space="preserve"> | upper }}</w:t>
+              <w:t>{{ item.name.text | upper }}</w:t>
             </w:r>
           </w:p>
           <w:p>
@@ -5362,8 +5432,6 @@
               </w:rPr>
               <w:t>CPF: {{ witnesses[1].cpf | upper }}</w:t>
             </w:r>
-            <w:bookmarkStart w:id="4" w:name="_GoBack"/>
-            <w:bookmarkEnd w:id="4"/>
           </w:p>
         </w:tc>
       </w:tr>
@@ -5393,7 +5461,7 @@
 </file>
 
 <file path=word/endnotes.xml><?xml version="1.0" encoding="utf-8"?>
-<w:endnotes xmlns:wpc="http://schemas.microsoft.com/office/word/2010/wordprocessingCanvas" xmlns:mc="http://schemas.openxmlformats.org/markup-compatibility/2006" xmlns:o="urn:schemas-microsoft-com:office:office" xmlns:r="http://schemas.openxmlformats.org/officeDocument/2006/relationships" xmlns:m="http://schemas.openxmlformats.org/officeDocument/2006/math" xmlns:v="urn:schemas-microsoft-com:vml" xmlns:wp14="http://schemas.microsoft.com/office/word/2010/wordprocessingDrawing" xmlns:wp="http://schemas.openxmlformats.org/drawingml/2006/wordprocessingDrawing" xmlns:w10="urn:schemas-microsoft-com:office:word" xmlns:w="http://schemas.openxmlformats.org/wordprocessingml/2006/main" xmlns:w14="http://schemas.microsoft.com/office/word/2010/wordml" xmlns:w15="http://schemas.microsoft.com/office/word/2012/wordml" xmlns:wpg="http://schemas.microsoft.com/office/word/2010/wordprocessingGroup" xmlns:wpi="http://schemas.microsoft.com/office/word/2010/wordprocessingInk" xmlns:wne="http://schemas.microsoft.com/office/word/2006/wordml" xmlns:wps="http://schemas.microsoft.com/office/word/2010/wordprocessingShape" mc:Ignorable="w14 w15 wp14">
+<w:endnotes xmlns:wpc="http://schemas.microsoft.com/office/word/2010/wordprocessingCanvas" xmlns:cx="http://schemas.microsoft.com/office/drawing/2014/chartex" xmlns:cx1="http://schemas.microsoft.com/office/drawing/2015/9/8/chartex" xmlns:cx2="http://schemas.microsoft.com/office/drawing/2015/10/21/chartex" xmlns:cx3="http://schemas.microsoft.com/office/drawing/2016/5/9/chartex" xmlns:cx4="http://schemas.microsoft.com/office/drawing/2016/5/10/chartex" xmlns:cx5="http://schemas.microsoft.com/office/drawing/2016/5/11/chartex" xmlns:cx6="http://schemas.microsoft.com/office/drawing/2016/5/12/chartex" xmlns:cx7="http://schemas.microsoft.com/office/drawing/2016/5/13/chartex" xmlns:cx8="http://schemas.microsoft.com/office/drawing/2016/5/14/chartex" xmlns:mc="http://schemas.openxmlformats.org/markup-compatibility/2006" xmlns:aink="http://schemas.microsoft.com/office/drawing/2016/ink" xmlns:am3d="http://schemas.microsoft.com/office/drawing/2017/model3d" xmlns:o="urn:schemas-microsoft-com:office:office" xmlns:r="http://schemas.openxmlformats.org/officeDocument/2006/relationships" xmlns:m="http://schemas.openxmlformats.org/officeDocument/2006/math" xmlns:v="urn:schemas-microsoft-com:vml" xmlns:wp14="http://schemas.microsoft.com/office/word/2010/wordprocessingDrawing" xmlns:wp="http://schemas.openxmlformats.org/drawingml/2006/wordprocessingDrawing" xmlns:w10="urn:schemas-microsoft-com:office:word" xmlns:w="http://schemas.openxmlformats.org/wordprocessingml/2006/main" xmlns:w14="http://schemas.microsoft.com/office/word/2010/wordml" xmlns:w15="http://schemas.microsoft.com/office/word/2012/wordml" xmlns:w16cex="http://schemas.microsoft.com/office/word/2018/wordml/cex" xmlns:w16cid="http://schemas.microsoft.com/office/word/2016/wordml/cid" xmlns:w16="http://schemas.microsoft.com/office/word/2018/wordml" xmlns:w16se="http://schemas.microsoft.com/office/word/2015/wordml/symex" xmlns:wpg="http://schemas.microsoft.com/office/word/2010/wordprocessingGroup" xmlns:wpi="http://schemas.microsoft.com/office/word/2010/wordprocessingInk" xmlns:wne="http://schemas.microsoft.com/office/word/2006/wordml" xmlns:wps="http://schemas.microsoft.com/office/word/2010/wordprocessingShape" mc:Ignorable="w14 w15 w16se w16cid w16 w16cex wp14">
   <w:endnote w:type="separator" w:id="-1">
     <w:p>
       <w:pPr>
@@ -5418,7 +5486,7 @@
 </file>
 
 <file path=word/footer1.xml><?xml version="1.0" encoding="utf-8"?>
-<w:ftr xmlns:wpc="http://schemas.microsoft.com/office/word/2010/wordprocessingCanvas" xmlns:mc="http://schemas.openxmlformats.org/markup-compatibility/2006" xmlns:o="urn:schemas-microsoft-com:office:office" xmlns:r="http://schemas.openxmlformats.org/officeDocument/2006/relationships" xmlns:m="http://schemas.openxmlformats.org/officeDocument/2006/math" xmlns:v="urn:schemas-microsoft-com:vml" xmlns:wp14="http://schemas.microsoft.com/office/word/2010/wordprocessingDrawing" xmlns:wp="http://schemas.openxmlformats.org/drawingml/2006/wordprocessingDrawing" xmlns:w10="urn:schemas-microsoft-com:office:word" xmlns:w="http://schemas.openxmlformats.org/wordprocessingml/2006/main" xmlns:w14="http://schemas.microsoft.com/office/word/2010/wordml" xmlns:w15="http://schemas.microsoft.com/office/word/2012/wordml" xmlns:wpg="http://schemas.microsoft.com/office/word/2010/wordprocessingGroup" xmlns:wpi="http://schemas.microsoft.com/office/word/2010/wordprocessingInk" xmlns:wne="http://schemas.microsoft.com/office/word/2006/wordml" xmlns:wps="http://schemas.microsoft.com/office/word/2010/wordprocessingShape" mc:Ignorable="w14 w15 wp14">
+<w:ftr xmlns:wpc="http://schemas.microsoft.com/office/word/2010/wordprocessingCanvas" xmlns:cx="http://schemas.microsoft.com/office/drawing/2014/chartex" xmlns:cx1="http://schemas.microsoft.com/office/drawing/2015/9/8/chartex" xmlns:cx2="http://schemas.microsoft.com/office/drawing/2015/10/21/chartex" xmlns:cx3="http://schemas.microsoft.com/office/drawing/2016/5/9/chartex" xmlns:cx4="http://schemas.microsoft.com/office/drawing/2016/5/10/chartex" xmlns:cx5="http://schemas.microsoft.com/office/drawing/2016/5/11/chartex" xmlns:cx6="http://schemas.microsoft.com/office/drawing/2016/5/12/chartex" xmlns:cx7="http://schemas.microsoft.com/office/drawing/2016/5/13/chartex" xmlns:cx8="http://schemas.microsoft.com/office/drawing/2016/5/14/chartex" xmlns:mc="http://schemas.openxmlformats.org/markup-compatibility/2006" xmlns:aink="http://schemas.microsoft.com/office/drawing/2016/ink" xmlns:am3d="http://schemas.microsoft.com/office/drawing/2017/model3d" xmlns:o="urn:schemas-microsoft-com:office:office" xmlns:r="http://schemas.openxmlformats.org/officeDocument/2006/relationships" xmlns:m="http://schemas.openxmlformats.org/officeDocument/2006/math" xmlns:v="urn:schemas-microsoft-com:vml" xmlns:wp14="http://schemas.microsoft.com/office/word/2010/wordprocessingDrawing" xmlns:wp="http://schemas.openxmlformats.org/drawingml/2006/wordprocessingDrawing" xmlns:w10="urn:schemas-microsoft-com:office:word" xmlns:w="http://schemas.openxmlformats.org/wordprocessingml/2006/main" xmlns:w14="http://schemas.microsoft.com/office/word/2010/wordml" xmlns:w15="http://schemas.microsoft.com/office/word/2012/wordml" xmlns:w16cex="http://schemas.microsoft.com/office/word/2018/wordml/cex" xmlns:w16cid="http://schemas.microsoft.com/office/word/2016/wordml/cid" xmlns:w16="http://schemas.microsoft.com/office/word/2018/wordml" xmlns:w16se="http://schemas.microsoft.com/office/word/2015/wordml/symex" xmlns:wpg="http://schemas.microsoft.com/office/word/2010/wordprocessingGroup" xmlns:wpi="http://schemas.microsoft.com/office/word/2010/wordprocessingInk" xmlns:wne="http://schemas.microsoft.com/office/word/2006/wordml" xmlns:wps="http://schemas.microsoft.com/office/word/2010/wordprocessingShape" mc:Ignorable="w14 w15 w16se w16cid w16 w16cex wp14">
   <w:p>
     <w:pPr>
       <w:rPr>
@@ -5432,7 +5500,7 @@
 </file>
 
 <file path=word/footnotes.xml><?xml version="1.0" encoding="utf-8"?>
-<w:footnotes xmlns:wpc="http://schemas.microsoft.com/office/word/2010/wordprocessingCanvas" xmlns:mc="http://schemas.openxmlformats.org/markup-compatibility/2006" xmlns:o="urn:schemas-microsoft-com:office:office" xmlns:r="http://schemas.openxmlformats.org/officeDocument/2006/relationships" xmlns:m="http://schemas.openxmlformats.org/officeDocument/2006/math" xmlns:v="urn:schemas-microsoft-com:vml" xmlns:wp14="http://schemas.microsoft.com/office/word/2010/wordprocessingDrawing" xmlns:wp="http://schemas.openxmlformats.org/drawingml/2006/wordprocessingDrawing" xmlns:w10="urn:schemas-microsoft-com:office:word" xmlns:w="http://schemas.openxmlformats.org/wordprocessingml/2006/main" xmlns:w14="http://schemas.microsoft.com/office/word/2010/wordml" xmlns:w15="http://schemas.microsoft.com/office/word/2012/wordml" xmlns:wpg="http://schemas.microsoft.com/office/word/2010/wordprocessingGroup" xmlns:wpi="http://schemas.microsoft.com/office/word/2010/wordprocessingInk" xmlns:wne="http://schemas.microsoft.com/office/word/2006/wordml" xmlns:wps="http://schemas.microsoft.com/office/word/2010/wordprocessingShape" mc:Ignorable="w14 w15 wp14">
+<w:footnotes xmlns:wpc="http://schemas.microsoft.com/office/word/2010/wordprocessingCanvas" xmlns:cx="http://schemas.microsoft.com/office/drawing/2014/chartex" xmlns:cx1="http://schemas.microsoft.com/office/drawing/2015/9/8/chartex" xmlns:cx2="http://schemas.microsoft.com/office/drawing/2015/10/21/chartex" xmlns:cx3="http://schemas.microsoft.com/office/drawing/2016/5/9/chartex" xmlns:cx4="http://schemas.microsoft.com/office/drawing/2016/5/10/chartex" xmlns:cx5="http://schemas.microsoft.com/office/drawing/2016/5/11/chartex" xmlns:cx6="http://schemas.microsoft.com/office/drawing/2016/5/12/chartex" xmlns:cx7="http://schemas.microsoft.com/office/drawing/2016/5/13/chartex" xmlns:cx8="http://schemas.microsoft.com/office/drawing/2016/5/14/chartex" xmlns:mc="http://schemas.openxmlformats.org/markup-compatibility/2006" xmlns:aink="http://schemas.microsoft.com/office/drawing/2016/ink" xmlns:am3d="http://schemas.microsoft.com/office/drawing/2017/model3d" xmlns:o="urn:schemas-microsoft-com:office:office" xmlns:r="http://schemas.openxmlformats.org/officeDocument/2006/relationships" xmlns:m="http://schemas.openxmlformats.org/officeDocument/2006/math" xmlns:v="urn:schemas-microsoft-com:vml" xmlns:wp14="http://schemas.microsoft.com/office/word/2010/wordprocessingDrawing" xmlns:wp="http://schemas.openxmlformats.org/drawingml/2006/wordprocessingDrawing" xmlns:w10="urn:schemas-microsoft-com:office:word" xmlns:w="http://schemas.openxmlformats.org/wordprocessingml/2006/main" xmlns:w14="http://schemas.microsoft.com/office/word/2010/wordml" xmlns:w15="http://schemas.microsoft.com/office/word/2012/wordml" xmlns:w16cex="http://schemas.microsoft.com/office/word/2018/wordml/cex" xmlns:w16cid="http://schemas.microsoft.com/office/word/2016/wordml/cid" xmlns:w16="http://schemas.microsoft.com/office/word/2018/wordml" xmlns:w16se="http://schemas.microsoft.com/office/word/2015/wordml/symex" xmlns:wpg="http://schemas.microsoft.com/office/word/2010/wordprocessingGroup" xmlns:wpi="http://schemas.microsoft.com/office/word/2010/wordprocessingInk" xmlns:wne="http://schemas.microsoft.com/office/word/2006/wordml" xmlns:wps="http://schemas.microsoft.com/office/word/2010/wordprocessingShape" mc:Ignorable="w14 w15 w16se w16cid w16 w16cex wp14">
   <w:footnote w:type="separator" w:id="-1">
     <w:p>
       <w:pPr>
@@ -5457,7 +5525,7 @@
 </file>
 
 <file path=word/header1.xml><?xml version="1.0" encoding="utf-8"?>
-<w:hdr xmlns:wpc="http://schemas.microsoft.com/office/word/2010/wordprocessingCanvas" xmlns:mc="http://schemas.openxmlformats.org/markup-compatibility/2006" xmlns:o="urn:schemas-microsoft-com:office:office" xmlns:r="http://schemas.openxmlformats.org/officeDocument/2006/relationships" xmlns:m="http://schemas.openxmlformats.org/officeDocument/2006/math" xmlns:v="urn:schemas-microsoft-com:vml" xmlns:wp14="http://schemas.microsoft.com/office/word/2010/wordprocessingDrawing" xmlns:wp="http://schemas.openxmlformats.org/drawingml/2006/wordprocessingDrawing" xmlns:w10="urn:schemas-microsoft-com:office:word" xmlns:w="http://schemas.openxmlformats.org/wordprocessingml/2006/main" xmlns:w14="http://schemas.microsoft.com/office/word/2010/wordml" xmlns:w15="http://schemas.microsoft.com/office/word/2012/wordml" xmlns:wpg="http://schemas.microsoft.com/office/word/2010/wordprocessingGroup" xmlns:wpi="http://schemas.microsoft.com/office/word/2010/wordprocessingInk" xmlns:wne="http://schemas.microsoft.com/office/word/2006/wordml" xmlns:wps="http://schemas.microsoft.com/office/word/2010/wordprocessingShape" mc:Ignorable="w14 w15 wp14">
+<w:hdr xmlns:wpc="http://schemas.microsoft.com/office/word/2010/wordprocessingCanvas" xmlns:cx="http://schemas.microsoft.com/office/drawing/2014/chartex" xmlns:cx1="http://schemas.microsoft.com/office/drawing/2015/9/8/chartex" xmlns:cx2="http://schemas.microsoft.com/office/drawing/2015/10/21/chartex" xmlns:cx3="http://schemas.microsoft.com/office/drawing/2016/5/9/chartex" xmlns:cx4="http://schemas.microsoft.com/office/drawing/2016/5/10/chartex" xmlns:cx5="http://schemas.microsoft.com/office/drawing/2016/5/11/chartex" xmlns:cx6="http://schemas.microsoft.com/office/drawing/2016/5/12/chartex" xmlns:cx7="http://schemas.microsoft.com/office/drawing/2016/5/13/chartex" xmlns:cx8="http://schemas.microsoft.com/office/drawing/2016/5/14/chartex" xmlns:mc="http://schemas.openxmlformats.org/markup-compatibility/2006" xmlns:aink="http://schemas.microsoft.com/office/drawing/2016/ink" xmlns:am3d="http://schemas.microsoft.com/office/drawing/2017/model3d" xmlns:o="urn:schemas-microsoft-com:office:office" xmlns:r="http://schemas.openxmlformats.org/officeDocument/2006/relationships" xmlns:m="http://schemas.openxmlformats.org/officeDocument/2006/math" xmlns:v="urn:schemas-microsoft-com:vml" xmlns:wp14="http://schemas.microsoft.com/office/word/2010/wordprocessingDrawing" xmlns:wp="http://schemas.openxmlformats.org/drawingml/2006/wordprocessingDrawing" xmlns:w10="urn:schemas-microsoft-com:office:word" xmlns:w="http://schemas.openxmlformats.org/wordprocessingml/2006/main" xmlns:w14="http://schemas.microsoft.com/office/word/2010/wordml" xmlns:w15="http://schemas.microsoft.com/office/word/2012/wordml" xmlns:w16cex="http://schemas.microsoft.com/office/word/2018/wordml/cex" xmlns:w16cid="http://schemas.microsoft.com/office/word/2016/wordml/cid" xmlns:w16="http://schemas.microsoft.com/office/word/2018/wordml" xmlns:w16se="http://schemas.microsoft.com/office/word/2015/wordml/symex" xmlns:wpg="http://schemas.microsoft.com/office/word/2010/wordprocessingGroup" xmlns:wpi="http://schemas.microsoft.com/office/word/2010/wordprocessingInk" xmlns:wne="http://schemas.microsoft.com/office/word/2006/wordml" xmlns:wps="http://schemas.microsoft.com/office/word/2010/wordprocessingShape" mc:Ignorable="w14 w15 w16se w16cid w16 w16cex wp14">
   <w:p>
     <w:pPr>
       <w:spacing w:line="240" w:lineRule="auto"/>
@@ -5471,8 +5539,8 @@
 </file>
 
 <file path=word/numbering.xml><?xml version="1.0" encoding="utf-8"?>
-<w:numbering xmlns:wpc="http://schemas.microsoft.com/office/word/2010/wordprocessingCanvas" xmlns:mc="http://schemas.openxmlformats.org/markup-compatibility/2006" xmlns:o="urn:schemas-microsoft-com:office:office" xmlns:r="http://schemas.openxmlformats.org/officeDocument/2006/relationships" xmlns:m="http://schemas.openxmlformats.org/officeDocument/2006/math" xmlns:v="urn:schemas-microsoft-com:vml" xmlns:wp14="http://schemas.microsoft.com/office/word/2010/wordprocessingDrawing" xmlns:wp="http://schemas.openxmlformats.org/drawingml/2006/wordprocessingDrawing" xmlns:w10="urn:schemas-microsoft-com:office:word" xmlns:w="http://schemas.openxmlformats.org/wordprocessingml/2006/main" xmlns:w14="http://schemas.microsoft.com/office/word/2010/wordml" xmlns:w15="http://schemas.microsoft.com/office/word/2012/wordml" xmlns:wpg="http://schemas.microsoft.com/office/word/2010/wordprocessingGroup" xmlns:wpi="http://schemas.microsoft.com/office/word/2010/wordprocessingInk" xmlns:wne="http://schemas.microsoft.com/office/word/2006/wordml" xmlns:wps="http://schemas.microsoft.com/office/word/2010/wordprocessingShape" mc:Ignorable="w14 w15 wp14">
-  <w:abstractNum w:abstractNumId="0">
+<w:numbering xmlns:wpc="http://schemas.microsoft.com/office/word/2010/wordprocessingCanvas" xmlns:cx="http://schemas.microsoft.com/office/drawing/2014/chartex" xmlns:cx1="http://schemas.microsoft.com/office/drawing/2015/9/8/chartex" xmlns:cx2="http://schemas.microsoft.com/office/drawing/2015/10/21/chartex" xmlns:cx3="http://schemas.microsoft.com/office/drawing/2016/5/9/chartex" xmlns:cx4="http://schemas.microsoft.com/office/drawing/2016/5/10/chartex" xmlns:cx5="http://schemas.microsoft.com/office/drawing/2016/5/11/chartex" xmlns:cx6="http://schemas.microsoft.com/office/drawing/2016/5/12/chartex" xmlns:cx7="http://schemas.microsoft.com/office/drawing/2016/5/13/chartex" xmlns:cx8="http://schemas.microsoft.com/office/drawing/2016/5/14/chartex" xmlns:mc="http://schemas.openxmlformats.org/markup-compatibility/2006" xmlns:aink="http://schemas.microsoft.com/office/drawing/2016/ink" xmlns:am3d="http://schemas.microsoft.com/office/drawing/2017/model3d" xmlns:o="urn:schemas-microsoft-com:office:office" xmlns:r="http://schemas.openxmlformats.org/officeDocument/2006/relationships" xmlns:m="http://schemas.openxmlformats.org/officeDocument/2006/math" xmlns:v="urn:schemas-microsoft-com:vml" xmlns:wp14="http://schemas.microsoft.com/office/word/2010/wordprocessingDrawing" xmlns:wp="http://schemas.openxmlformats.org/drawingml/2006/wordprocessingDrawing" xmlns:w10="urn:schemas-microsoft-com:office:word" xmlns:w="http://schemas.openxmlformats.org/wordprocessingml/2006/main" xmlns:w14="http://schemas.microsoft.com/office/word/2010/wordml" xmlns:w15="http://schemas.microsoft.com/office/word/2012/wordml" xmlns:w16cex="http://schemas.microsoft.com/office/word/2018/wordml/cex" xmlns:w16cid="http://schemas.microsoft.com/office/word/2016/wordml/cid" xmlns:w16="http://schemas.microsoft.com/office/word/2018/wordml" xmlns:w16se="http://schemas.microsoft.com/office/word/2015/wordml/symex" xmlns:wpg="http://schemas.microsoft.com/office/word/2010/wordprocessingGroup" xmlns:wpi="http://schemas.microsoft.com/office/word/2010/wordprocessingInk" xmlns:wne="http://schemas.microsoft.com/office/word/2006/wordml" xmlns:wps="http://schemas.microsoft.com/office/word/2010/wordprocessingShape" mc:Ignorable="w14 w15 w16se w16cid w16 w16cex wp14">
+  <w:abstractNum w:abstractNumId="0" w15:restartNumberingAfterBreak="0">
     <w:nsid w:val="056E0F36"/>
     <w:multiLevelType w:val="multilevel"/>
     <w:tmpl w:val="E3061352"/>
@@ -5587,7 +5655,7 @@
       </w:rPr>
     </w:lvl>
   </w:abstractNum>
-  <w:abstractNum w:abstractNumId="1">
+  <w:abstractNum w:abstractNumId="1" w15:restartNumberingAfterBreak="0">
     <w:nsid w:val="0BE80495"/>
     <w:multiLevelType w:val="multilevel"/>
     <w:tmpl w:val="C5B66930"/>
@@ -5753,7 +5821,7 @@
       </w:rPr>
     </w:lvl>
   </w:abstractNum>
-  <w:abstractNum w:abstractNumId="2">
+  <w:abstractNum w:abstractNumId="2" w15:restartNumberingAfterBreak="0">
     <w:nsid w:val="0D9C3E13"/>
     <w:multiLevelType w:val="multilevel"/>
     <w:tmpl w:val="FBB03CBC"/>
@@ -5919,7 +5987,7 @@
       </w:rPr>
     </w:lvl>
   </w:abstractNum>
-  <w:abstractNum w:abstractNumId="3">
+  <w:abstractNum w:abstractNumId="3" w15:restartNumberingAfterBreak="0">
     <w:nsid w:val="0DF23EC3"/>
     <w:multiLevelType w:val="hybridMultilevel"/>
     <w:tmpl w:val="A5F8B1F2"/>
@@ -6011,7 +6079,7 @@
       </w:pPr>
     </w:lvl>
   </w:abstractNum>
-  <w:abstractNum w:abstractNumId="4">
+  <w:abstractNum w:abstractNumId="4" w15:restartNumberingAfterBreak="0">
     <w:nsid w:val="15E06D8E"/>
     <w:multiLevelType w:val="hybridMultilevel"/>
     <w:tmpl w:val="6E5AEBBC"/>
@@ -6100,7 +6168,7 @@
       </w:pPr>
     </w:lvl>
   </w:abstractNum>
-  <w:abstractNum w:abstractNumId="5">
+  <w:abstractNum w:abstractNumId="5" w15:restartNumberingAfterBreak="0">
     <w:nsid w:val="1BC21088"/>
     <w:multiLevelType w:val="hybridMultilevel"/>
     <w:tmpl w:val="0E183238"/>
@@ -6195,7 +6263,7 @@
       </w:pPr>
     </w:lvl>
   </w:abstractNum>
-  <w:abstractNum w:abstractNumId="6">
+  <w:abstractNum w:abstractNumId="6" w15:restartNumberingAfterBreak="0">
     <w:nsid w:val="300A2905"/>
     <w:multiLevelType w:val="multilevel"/>
     <w:tmpl w:val="B4A22DD6"/>
@@ -6361,7 +6429,7 @@
       </w:rPr>
     </w:lvl>
   </w:abstractNum>
-  <w:abstractNum w:abstractNumId="7">
+  <w:abstractNum w:abstractNumId="7" w15:restartNumberingAfterBreak="0">
     <w:nsid w:val="43E9012F"/>
     <w:multiLevelType w:val="multilevel"/>
     <w:tmpl w:val="E708CC00"/>
@@ -6528,7 +6596,7 @@
       </w:rPr>
     </w:lvl>
   </w:abstractNum>
-  <w:abstractNum w:abstractNumId="8">
+  <w:abstractNum w:abstractNumId="8" w15:restartNumberingAfterBreak="0">
     <w:nsid w:val="4B9029F8"/>
     <w:multiLevelType w:val="multilevel"/>
     <w:tmpl w:val="4E544170"/>
@@ -6683,7 +6751,7 @@
       </w:rPr>
     </w:lvl>
   </w:abstractNum>
-  <w:abstractNum w:abstractNumId="9">
+  <w:abstractNum w:abstractNumId="9" w15:restartNumberingAfterBreak="0">
     <w:nsid w:val="640138FD"/>
     <w:multiLevelType w:val="hybridMultilevel"/>
     <w:tmpl w:val="2BCA2E5C"/>
@@ -6807,7 +6875,7 @@
 </file>
 
 <file path=word/styles.xml><?xml version="1.0" encoding="utf-8"?>
-<w:styles xmlns:mc="http://schemas.openxmlformats.org/markup-compatibility/2006" xmlns:r="http://schemas.openxmlformats.org/officeDocument/2006/relationships" xmlns:w="http://schemas.openxmlformats.org/wordprocessingml/2006/main" xmlns:w14="http://schemas.microsoft.com/office/word/2010/wordml" xmlns:w15="http://schemas.microsoft.com/office/word/2012/wordml" mc:Ignorable="w14 w15">
+<w:styles xmlns:mc="http://schemas.openxmlformats.org/markup-compatibility/2006" xmlns:r="http://schemas.openxmlformats.org/officeDocument/2006/relationships" xmlns:w="http://schemas.openxmlformats.org/wordprocessingml/2006/main" xmlns:w14="http://schemas.microsoft.com/office/word/2010/wordml" xmlns:w15="http://schemas.microsoft.com/office/word/2012/wordml" xmlns:w16cex="http://schemas.microsoft.com/office/word/2018/wordml/cex" xmlns:w16cid="http://schemas.microsoft.com/office/word/2016/wordml/cid" xmlns:w16="http://schemas.microsoft.com/office/word/2018/wordml" xmlns:w16se="http://schemas.microsoft.com/office/word/2015/wordml/symex" mc:Ignorable="w14 w15 w16se w16cid w16 w16cex">
   <w:docDefaults>
     <w:rPrDefault>
       <w:rPr>
@@ -6823,7 +6891,7 @@
       </w:pPr>
     </w:pPrDefault>
   </w:docDefaults>
-  <w:latentStyles w:defLockedState="0" w:defUIPriority="99" w:defSemiHidden="0" w:defUnhideWhenUsed="0" w:defQFormat="0" w:count="371">
+  <w:latentStyles w:defLockedState="0" w:defUIPriority="99" w:defSemiHidden="0" w:defUnhideWhenUsed="0" w:defQFormat="0" w:count="376">
     <w:lsdException w:name="Normal" w:uiPriority="0" w:qFormat="1"/>
     <w:lsdException w:name="heading 1" w:uiPriority="9" w:qFormat="1"/>
     <w:lsdException w:name="heading 2" w:semiHidden="1" w:uiPriority="9" w:unhideWhenUsed="1" w:qFormat="1"/>
@@ -6929,7 +6997,6 @@
     <w:lsdException w:name="HTML Sample" w:semiHidden="1" w:unhideWhenUsed="1"/>
     <w:lsdException w:name="HTML Typewriter" w:semiHidden="1" w:unhideWhenUsed="1"/>
     <w:lsdException w:name="HTML Variable" w:semiHidden="1" w:unhideWhenUsed="1"/>
-    <w:lsdException w:name="Normal Table" w:semiHidden="1" w:unhideWhenUsed="1"/>
     <w:lsdException w:name="annotation subject" w:semiHidden="1" w:unhideWhenUsed="1"/>
     <w:lsdException w:name="No List" w:semiHidden="1" w:unhideWhenUsed="1"/>
     <w:lsdException w:name="Outline List 1" w:semiHidden="1" w:unhideWhenUsed="1"/>
@@ -6972,11 +7039,8 @@
     <w:lsdException w:name="Table Contemporary" w:semiHidden="1" w:unhideWhenUsed="1"/>
     <w:lsdException w:name="Table Elegant" w:semiHidden="1" w:unhideWhenUsed="1"/>
     <w:lsdException w:name="Table Professional" w:semiHidden="1" w:unhideWhenUsed="1"/>
-    <w:lsdException w:name="Table Subtle 1" w:semiHidden="1" w:unhideWhenUsed="1"/>
     <w:lsdException w:name="Table Subtle 2" w:semiHidden="1" w:unhideWhenUsed="1"/>
     <w:lsdException w:name="Table Web 1" w:semiHidden="1" w:unhideWhenUsed="1"/>
-    <w:lsdException w:name="Table Web 2" w:semiHidden="1" w:unhideWhenUsed="1"/>
-    <w:lsdException w:name="Table Web 3" w:semiHidden="1" w:unhideWhenUsed="1"/>
     <w:lsdException w:name="Balloon Text" w:semiHidden="1" w:unhideWhenUsed="1"/>
     <w:lsdException w:name="Table Grid" w:uiPriority="39"/>
     <w:lsdException w:name="Table Theme" w:semiHidden="1" w:unhideWhenUsed="1"/>
@@ -7195,6 +7259,11 @@
     <w:lsdException w:name="List Table 5 Dark Accent 6" w:uiPriority="50"/>
     <w:lsdException w:name="List Table 6 Colorful Accent 6" w:uiPriority="51"/>
     <w:lsdException w:name="List Table 7 Colorful Accent 6" w:uiPriority="52"/>
+    <w:lsdException w:name="Mention" w:semiHidden="1" w:unhideWhenUsed="1"/>
+    <w:lsdException w:name="Smart Hyperlink" w:semiHidden="1" w:unhideWhenUsed="1"/>
+    <w:lsdException w:name="Hashtag" w:semiHidden="1" w:unhideWhenUsed="1"/>
+    <w:lsdException w:name="Unresolved Mention" w:semiHidden="1" w:unhideWhenUsed="1"/>
+    <w:lsdException w:name="Smart Link" w:semiHidden="1" w:unhideWhenUsed="1"/>
   </w:latentStyles>
   <w:style w:type="paragraph" w:default="1" w:styleId="Normal">
     <w:name w:val="Normal"/>
@@ -7380,9 +7449,7 @@
       <w:tblStyleRowBandSize w:val="1"/>
       <w:tblStyleColBandSize w:val="1"/>
       <w:tblCellMar>
-        <w:top w:w="0" w:type="dxa"/>
         <w:left w:w="70" w:type="dxa"/>
-        <w:bottom w:w="0" w:type="dxa"/>
         <w:right w:w="70" w:type="dxa"/>
       </w:tblCellMar>
     </w:tblPr>

</xml_diff>